<commit_message>
Update SDD - System Design Document.docx
</commit_message>
<xml_diff>
--- a/Documentazione/SDD - System Design Document.docx
+++ b/Documentazione/SDD - System Design Document.docx
@@ -1,6 +1,6 @@
 
 <file path=word/document.xml><?xml version="1.0" encoding="utf-8"?>
-<w:document xmlns:wpc="http://schemas.microsoft.com/office/word/2010/wordprocessingCanvas" xmlns:mc="http://schemas.openxmlformats.org/markup-compatibility/2006" xmlns:o="urn:schemas-microsoft-com:office:office" xmlns:r="http://schemas.openxmlformats.org/officeDocument/2006/relationships" xmlns:m="http://schemas.openxmlformats.org/officeDocument/2006/math" xmlns:v="urn:schemas-microsoft-com:vml" xmlns:wp14="http://schemas.microsoft.com/office/word/2010/wordprocessingDrawing" xmlns:wp="http://schemas.openxmlformats.org/drawingml/2006/wordprocessingDrawing" xmlns:w10="urn:schemas-microsoft-com:office:word" xmlns:w="http://schemas.openxmlformats.org/wordprocessingml/2006/main" xmlns:w14="http://schemas.microsoft.com/office/word/2010/wordml" xmlns:wpg="http://schemas.microsoft.com/office/word/2010/wordprocessingGroup" xmlns:wpi="http://schemas.microsoft.com/office/word/2010/wordprocessingInk" xmlns:wne="http://schemas.microsoft.com/office/word/2006/wordml" xmlns:wps="http://schemas.microsoft.com/office/word/2010/wordprocessingShape" mc:Ignorable="w14 wp14">
+<w:document xmlns:wpc="http://schemas.microsoft.com/office/word/2010/wordprocessingCanvas" xmlns:cx="http://schemas.microsoft.com/office/drawing/2014/chartex" xmlns:cx1="http://schemas.microsoft.com/office/drawing/2015/9/8/chartex" xmlns:cx2="http://schemas.microsoft.com/office/drawing/2015/10/21/chartex" xmlns:cx3="http://schemas.microsoft.com/office/drawing/2016/5/9/chartex" xmlns:cx4="http://schemas.microsoft.com/office/drawing/2016/5/10/chartex" xmlns:cx5="http://schemas.microsoft.com/office/drawing/2016/5/11/chartex" xmlns:cx6="http://schemas.microsoft.com/office/drawing/2016/5/12/chartex" xmlns:cx7="http://schemas.microsoft.com/office/drawing/2016/5/13/chartex" xmlns:cx8="http://schemas.microsoft.com/office/drawing/2016/5/14/chartex" xmlns:mc="http://schemas.openxmlformats.org/markup-compatibility/2006" xmlns:aink="http://schemas.microsoft.com/office/drawing/2016/ink" xmlns:am3d="http://schemas.microsoft.com/office/drawing/2017/model3d" xmlns:o="urn:schemas-microsoft-com:office:office" xmlns:r="http://schemas.openxmlformats.org/officeDocument/2006/relationships" xmlns:m="http://schemas.openxmlformats.org/officeDocument/2006/math" xmlns:v="urn:schemas-microsoft-com:vml" xmlns:wp14="http://schemas.microsoft.com/office/word/2010/wordprocessingDrawing" xmlns:wp="http://schemas.openxmlformats.org/drawingml/2006/wordprocessingDrawing" xmlns:w10="urn:schemas-microsoft-com:office:word" xmlns:w="http://schemas.openxmlformats.org/wordprocessingml/2006/main" xmlns:w14="http://schemas.microsoft.com/office/word/2010/wordml" xmlns:w15="http://schemas.microsoft.com/office/word/2012/wordml" xmlns:w16cid="http://schemas.microsoft.com/office/word/2016/wordml/cid" xmlns:w16se="http://schemas.microsoft.com/office/word/2015/wordml/symex" xmlns:wpg="http://schemas.microsoft.com/office/word/2010/wordprocessingGroup" xmlns:wpi="http://schemas.microsoft.com/office/word/2010/wordprocessingInk" xmlns:wne="http://schemas.microsoft.com/office/word/2006/wordml" xmlns:wps="http://schemas.microsoft.com/office/word/2010/wordprocessingShape" mc:Ignorable="w14 w15 w16se w16cid wp14">
   <w:body>
     <w:p>
       <w:pPr>
@@ -221,8 +221,6 @@
           <w:rFonts w:ascii="Times New Roman" w:hAnsi="Times New Roman" w:cs="Times New Roman"/>
         </w:rPr>
       </w:pPr>
-      <w:bookmarkStart w:id="0" w:name="_GoBack"/>
-      <w:bookmarkEnd w:id="0"/>
     </w:p>
     <w:p>
       <w:pPr>
@@ -664,7 +662,13 @@
         <w:rPr>
           <w:rFonts w:ascii="Times New Roman" w:hAnsi="Times New Roman" w:cs="Times New Roman"/>
         </w:rPr>
-        <w:t>TESTO</w:t>
+        <w:t>Exigram deve essere più reattivo possibile per ogni azione che all’utente comune è permesso compiere all’interno del sistema. Per la conferma di creazione di un pos</w:t>
+      </w:r>
+      <w:r>
+        <w:rPr>
+          <w:rFonts w:ascii="Times New Roman" w:hAnsi="Times New Roman" w:cs="Times New Roman"/>
+        </w:rPr>
+        <w:t>t e la sua pubblicazione il tempo di risposta deve essere inferiore ai 3 secondi, anche se il sistema è sottoposto ad un picco elevato. Il tempo di reindirizzamento per la visualizzazione di pagine utente o post deve essere inferiore ai 2 secondi e per il caricamento dei dati all’interno del database il sistema deve poter rispondere in tempi brevi, anche se tutto questo è condizionato dalla qualità della connessione dell’utente al sistema.</w:t>
       </w:r>
     </w:p>
     <w:p>
@@ -700,7 +704,7 @@
         <w:rPr>
           <w:rFonts w:ascii="Times New Roman" w:hAnsi="Times New Roman" w:cs="Times New Roman"/>
         </w:rPr>
-        <w:t>TESTO</w:t>
+        <w:t>Il sistema utilizza un database relazionale per memorizzare tutti i dati. Le dimensioni del database non influenzeranno le prestazioni, fino ad un determinato limite.</w:t>
       </w:r>
     </w:p>
     <w:p>
@@ -758,7 +762,7 @@
         <w:rPr>
           <w:rFonts w:ascii="Times New Roman" w:hAnsi="Times New Roman" w:cs="Times New Roman"/>
         </w:rPr>
-        <w:t>TESTO</w:t>
+        <w:t>Il sistema deve proteggere i pochi dati sensibili richiesti degli utenti registrati tramite un servizio di autenticazione sicuro. Eventuali input inseriti dall’utente incorrettamente o non validi verranno segnalati come errori. I dati relativi ai post dei propri Companion che verranno visualizzati all’utente verranno salvate in modo sicuro nel database del sistema.</w:t>
       </w:r>
     </w:p>
     <w:p>
@@ -792,7 +796,7 @@
         <w:rPr>
           <w:rFonts w:ascii="Times New Roman" w:hAnsi="Times New Roman" w:cs="Times New Roman"/>
         </w:rPr>
-        <w:t>TESTO</w:t>
+        <w:t>Exigram deve poter essere disponibile 24 ore su 24, 7 giorni su 7 per gli utenti che vogliono usufruirne, con un server dedicato al sistema.</w:t>
       </w:r>
     </w:p>
     <w:p>
@@ -829,7 +833,7 @@
         <w:rPr>
           <w:rFonts w:ascii="Times New Roman" w:hAnsi="Times New Roman" w:cs="Times New Roman"/>
         </w:rPr>
-        <w:t>TESTO</w:t>
+        <w:t>L’intero sistema è accessibile a tutti gli utenti che hanno eseguito una registrazione ad Exigram, fatto eccezione per l’area riservata agli amministratori. Per accedere alle funzionalità di Exigram è necessario eseguire l’accesso al sistema, inserendo le proprie credenziali.</w:t>
       </w:r>
     </w:p>
     <w:p>
@@ -872,6 +876,12 @@
         </w:rPr>
         <w:t>Costi di Sviluppo:</w:t>
       </w:r>
+      <w:r>
+        <w:rPr>
+          <w:rFonts w:ascii="Times New Roman" w:hAnsi="Times New Roman" w:cs="Times New Roman"/>
+        </w:rPr>
+        <w:t xml:space="preserve"> </w:t>
+      </w:r>
     </w:p>
     <w:p>
       <w:pPr>
@@ -884,7 +894,25 @@
         <w:rPr>
           <w:rFonts w:ascii="Times New Roman" w:hAnsi="Times New Roman" w:cs="Times New Roman"/>
         </w:rPr>
-        <w:t>TESTO</w:t>
+        <w:t xml:space="preserve">Il costo complessivo del progetto sarà di circa </w:t>
+      </w:r>
+      <w:r>
+        <w:rPr>
+          <w:rFonts w:ascii="Times New Roman" w:hAnsi="Times New Roman" w:cs="Times New Roman"/>
+        </w:rPr>
+        <w:t>15</w:t>
+      </w:r>
+      <w:r>
+        <w:rPr>
+          <w:rFonts w:ascii="Times New Roman" w:hAnsi="Times New Roman" w:cs="Times New Roman"/>
+        </w:rPr>
+        <w:t>0 ore per persona nel progetto</w:t>
+      </w:r>
+      <w:r>
+        <w:rPr>
+          <w:rFonts w:ascii="Times New Roman" w:hAnsi="Times New Roman" w:cs="Times New Roman"/>
+        </w:rPr>
+        <w:t xml:space="preserve"> e lo sviluppo del sistema. Il server esterno verrà messo su un server pagato annualmente ad una cifra modica.</w:t>
       </w:r>
     </w:p>
     <w:p>
@@ -937,17 +965,13 @@
         <w:ind w:left="1416"/>
         <w:rPr>
           <w:rFonts w:ascii="Times New Roman" w:hAnsi="Times New Roman" w:cs="Times New Roman"/>
-          <w:i/>
-          <w:iCs/>
-        </w:rPr>
-      </w:pPr>
-      <w:r>
-        <w:rPr>
-          <w:rFonts w:ascii="Times New Roman" w:hAnsi="Times New Roman" w:cs="Times New Roman"/>
-          <w:i/>
-          <w:iCs/>
-        </w:rPr>
-        <w:t>TESTO</w:t>
+        </w:rPr>
+      </w:pPr>
+      <w:r>
+        <w:rPr>
+          <w:rFonts w:ascii="Times New Roman" w:hAnsi="Times New Roman" w:cs="Times New Roman"/>
+        </w:rPr>
+        <w:t>Il sistema sarà progettato in modo tale da poter essere il più flessibile possibile, in cui si possono inserire facilmente delle modifiche o nuove implementazioni, utilizzando un linguaggio di markup HTML5.</w:t>
       </w:r>
     </w:p>
     <w:p>
@@ -979,17 +1003,20 @@
         <w:ind w:left="1416"/>
         <w:rPr>
           <w:rFonts w:ascii="Times New Roman" w:hAnsi="Times New Roman" w:cs="Times New Roman"/>
-          <w:i/>
-          <w:iCs/>
-        </w:rPr>
-      </w:pPr>
-      <w:r>
-        <w:rPr>
-          <w:rFonts w:ascii="Times New Roman" w:hAnsi="Times New Roman" w:cs="Times New Roman"/>
-          <w:i/>
-          <w:iCs/>
-        </w:rPr>
-        <w:t>TESTO</w:t>
+        </w:rPr>
+      </w:pPr>
+      <w:r>
+        <w:rPr>
+          <w:rFonts w:ascii="Times New Roman" w:hAnsi="Times New Roman" w:cs="Times New Roman"/>
+        </w:rPr>
+        <w:lastRenderedPageBreak/>
+        <w:t>Bisogna garantire c</w:t>
+      </w:r>
+      <w:r>
+        <w:rPr>
+          <w:rFonts w:ascii="Times New Roman" w:hAnsi="Times New Roman" w:cs="Times New Roman"/>
+        </w:rPr>
+        <w:t>he il codice implementato possa essere leggibile e commentato per i futuri programmatori che lavoreranno sul progetto Exigram.</w:t>
       </w:r>
     </w:p>
     <w:p>
@@ -1022,19 +1049,15 @@
         <w:ind w:left="1416"/>
         <w:rPr>
           <w:rFonts w:ascii="Times New Roman" w:hAnsi="Times New Roman" w:cs="Times New Roman"/>
-          <w:i/>
-          <w:iCs/>
-          <w:sz w:val="32"/>
-          <w:szCs w:val="32"/>
-        </w:rPr>
-      </w:pPr>
-      <w:r>
-        <w:rPr>
-          <w:rFonts w:ascii="Times New Roman" w:hAnsi="Times New Roman" w:cs="Times New Roman"/>
-          <w:i/>
-          <w:iCs/>
-        </w:rPr>
-        <w:t>TESTO</w:t>
+          <w:sz w:val="32"/>
+          <w:szCs w:val="32"/>
+        </w:rPr>
+      </w:pPr>
+      <w:r>
+        <w:rPr>
+          <w:rFonts w:ascii="Times New Roman" w:hAnsi="Times New Roman" w:cs="Times New Roman"/>
+        </w:rPr>
+        <w:t>Il sistema non necessita di nessun particolare sistema operativo, ma necessita esclusivamente di un browser su un dispositivo che possa usufruire di un ISP.</w:t>
       </w:r>
     </w:p>
     <w:p>
@@ -1091,7 +1114,21 @@
         <w:rPr>
           <w:rFonts w:ascii="Times New Roman" w:hAnsi="Times New Roman" w:cs="Times New Roman"/>
         </w:rPr>
-        <w:t>TESTO</w:t>
+        <w:t xml:space="preserve">Il sistema deve essere user </w:t>
+      </w:r>
+      <w:proofErr w:type="spellStart"/>
+      <w:r>
+        <w:rPr>
+          <w:rFonts w:ascii="Times New Roman" w:hAnsi="Times New Roman" w:cs="Times New Roman"/>
+        </w:rPr>
+        <w:t>friendly</w:t>
+      </w:r>
+      <w:proofErr w:type="spellEnd"/>
+      <w:r>
+        <w:rPr>
+          <w:rFonts w:ascii="Times New Roman" w:hAnsi="Times New Roman" w:cs="Times New Roman"/>
+        </w:rPr>
+        <w:t xml:space="preserve"> e molto intuitivo, dove anche l’utente meno esperto può facilmente apprendere il suo funzionamento.</w:t>
       </w:r>
     </w:p>
     <w:p>
@@ -1329,6 +1366,1138 @@
         </w:rPr>
         <w:t>TESTO</w:t>
       </w:r>
+    </w:p>
+    <w:p>
+      <w:pPr>
+        <w:pStyle w:val="Contenutotabella"/>
+        <w:jc w:val="both"/>
+        <w:rPr>
+          <w:color w:val="FF0000"/>
+          <w:sz w:val="32"/>
+          <w:szCs w:val="32"/>
+        </w:rPr>
+      </w:pPr>
+    </w:p>
+    <w:p>
+      <w:pPr>
+        <w:rPr>
+          <w:rFonts w:ascii="Century Gothic" w:hAnsi="Century Gothic" w:cs="Times New Roman"/>
+          <w:b/>
+          <w:color w:val="C00000"/>
+          <w:sz w:val="32"/>
+          <w:szCs w:val="32"/>
+        </w:rPr>
+      </w:pPr>
+      <w:r>
+        <w:rPr>
+          <w:rFonts w:ascii="Century Gothic" w:hAnsi="Century Gothic" w:cs="Times New Roman"/>
+          <w:b/>
+          <w:color w:val="C00000"/>
+          <w:sz w:val="32"/>
+          <w:szCs w:val="32"/>
+        </w:rPr>
+        <w:t>2.</w:t>
+      </w:r>
+      <w:r>
+        <w:rPr>
+          <w:rFonts w:ascii="Century Gothic" w:hAnsi="Century Gothic" w:cs="Times New Roman"/>
+          <w:b/>
+          <w:color w:val="C00000"/>
+          <w:sz w:val="32"/>
+          <w:szCs w:val="32"/>
+        </w:rPr>
+        <w:t>2</w:t>
+      </w:r>
+      <w:r>
+        <w:rPr>
+          <w:rFonts w:ascii="Century Gothic" w:hAnsi="Century Gothic" w:cs="Times New Roman"/>
+          <w:b/>
+          <w:color w:val="C00000"/>
+          <w:sz w:val="32"/>
+          <w:szCs w:val="32"/>
+        </w:rPr>
+        <w:t xml:space="preserve"> </w:t>
+      </w:r>
+      <w:r>
+        <w:rPr>
+          <w:rFonts w:ascii="Century Gothic" w:hAnsi="Century Gothic" w:cs="Times New Roman"/>
+          <w:b/>
+          <w:color w:val="C00000"/>
+          <w:sz w:val="32"/>
+          <w:szCs w:val="32"/>
+        </w:rPr>
+        <w:t>Decomposizione in Sistemi</w:t>
+      </w:r>
+    </w:p>
+    <w:p>
+      <w:pPr>
+        <w:rPr>
+          <w:rFonts w:ascii="Times New Roman" w:hAnsi="Times New Roman" w:cs="Times New Roman"/>
+          <w:color w:val="FF0000"/>
+        </w:rPr>
+      </w:pPr>
+      <w:r>
+        <w:rPr>
+          <w:rFonts w:ascii="Times New Roman" w:hAnsi="Times New Roman" w:cs="Times New Roman"/>
+        </w:rPr>
+        <w:t>TESTO</w:t>
+      </w:r>
+    </w:p>
+    <w:p>
+      <w:pPr>
+        <w:pStyle w:val="Contenutotabella"/>
+        <w:jc w:val="both"/>
+        <w:rPr>
+          <w:color w:val="FF0000"/>
+          <w:sz w:val="32"/>
+          <w:szCs w:val="32"/>
+        </w:rPr>
+      </w:pPr>
+    </w:p>
+    <w:p>
+      <w:pPr>
+        <w:rPr>
+          <w:rFonts w:ascii="Century Gothic" w:hAnsi="Century Gothic" w:cs="Times New Roman"/>
+          <w:b/>
+          <w:color w:val="C00000"/>
+          <w:sz w:val="32"/>
+          <w:szCs w:val="32"/>
+        </w:rPr>
+      </w:pPr>
+      <w:r>
+        <w:rPr>
+          <w:rFonts w:ascii="Century Gothic" w:hAnsi="Century Gothic" w:cs="Times New Roman"/>
+          <w:b/>
+          <w:color w:val="C00000"/>
+          <w:sz w:val="32"/>
+          <w:szCs w:val="32"/>
+        </w:rPr>
+        <w:t>2.</w:t>
+      </w:r>
+      <w:r>
+        <w:rPr>
+          <w:rFonts w:ascii="Century Gothic" w:hAnsi="Century Gothic" w:cs="Times New Roman"/>
+          <w:b/>
+          <w:color w:val="C00000"/>
+          <w:sz w:val="32"/>
+          <w:szCs w:val="32"/>
+        </w:rPr>
+        <w:t>3</w:t>
+      </w:r>
+      <w:r>
+        <w:rPr>
+          <w:rFonts w:ascii="Century Gothic" w:hAnsi="Century Gothic" w:cs="Times New Roman"/>
+          <w:b/>
+          <w:color w:val="C00000"/>
+          <w:sz w:val="32"/>
+          <w:szCs w:val="32"/>
+        </w:rPr>
+        <w:t xml:space="preserve"> </w:t>
+      </w:r>
+      <w:r>
+        <w:rPr>
+          <w:rFonts w:ascii="Century Gothic" w:hAnsi="Century Gothic" w:cs="Times New Roman"/>
+          <w:b/>
+          <w:color w:val="C00000"/>
+          <w:sz w:val="32"/>
+          <w:szCs w:val="32"/>
+        </w:rPr>
+        <w:t>Mapping HW/SW</w:t>
+      </w:r>
+    </w:p>
+    <w:p>
+      <w:pPr>
+        <w:rPr>
+          <w:rFonts w:ascii="Times New Roman" w:hAnsi="Times New Roman" w:cs="Times New Roman"/>
+          <w:color w:val="FF0000"/>
+        </w:rPr>
+      </w:pPr>
+      <w:r>
+        <w:rPr>
+          <w:rFonts w:ascii="Times New Roman" w:hAnsi="Times New Roman" w:cs="Times New Roman"/>
+        </w:rPr>
+        <w:t>TESTO</w:t>
+      </w:r>
+    </w:p>
+    <w:p>
+      <w:pPr>
+        <w:rPr>
+          <w:rFonts w:ascii="Century Gothic" w:hAnsi="Century Gothic" w:cs="Times New Roman"/>
+          <w:b/>
+          <w:color w:val="C00000"/>
+          <w:sz w:val="32"/>
+          <w:szCs w:val="32"/>
+        </w:rPr>
+      </w:pPr>
+    </w:p>
+    <w:p>
+      <w:pPr>
+        <w:pStyle w:val="Contenutotabella"/>
+        <w:jc w:val="both"/>
+        <w:rPr>
+          <w:color w:val="FF0000"/>
+          <w:sz w:val="32"/>
+          <w:szCs w:val="32"/>
+        </w:rPr>
+      </w:pPr>
+    </w:p>
+    <w:p>
+      <w:pPr>
+        <w:rPr>
+          <w:rFonts w:ascii="Century Gothic" w:hAnsi="Century Gothic" w:cs="Times New Roman"/>
+          <w:b/>
+          <w:color w:val="C00000"/>
+          <w:sz w:val="32"/>
+          <w:szCs w:val="32"/>
+        </w:rPr>
+      </w:pPr>
+      <w:r>
+        <w:rPr>
+          <w:rFonts w:ascii="Century Gothic" w:hAnsi="Century Gothic" w:cs="Times New Roman"/>
+          <w:b/>
+          <w:color w:val="C00000"/>
+          <w:sz w:val="32"/>
+          <w:szCs w:val="32"/>
+        </w:rPr>
+        <w:t>2.</w:t>
+      </w:r>
+      <w:r>
+        <w:rPr>
+          <w:rFonts w:ascii="Century Gothic" w:hAnsi="Century Gothic" w:cs="Times New Roman"/>
+          <w:b/>
+          <w:color w:val="C00000"/>
+          <w:sz w:val="32"/>
+          <w:szCs w:val="32"/>
+        </w:rPr>
+        <w:t>4</w:t>
+      </w:r>
+      <w:r>
+        <w:rPr>
+          <w:rFonts w:ascii="Century Gothic" w:hAnsi="Century Gothic" w:cs="Times New Roman"/>
+          <w:b/>
+          <w:color w:val="C00000"/>
+          <w:sz w:val="32"/>
+          <w:szCs w:val="32"/>
+        </w:rPr>
+        <w:t xml:space="preserve"> </w:t>
+      </w:r>
+      <w:r>
+        <w:rPr>
+          <w:rFonts w:ascii="Century Gothic" w:hAnsi="Century Gothic" w:cs="Times New Roman"/>
+          <w:b/>
+          <w:color w:val="C00000"/>
+          <w:sz w:val="32"/>
+          <w:szCs w:val="32"/>
+        </w:rPr>
+        <w:t>Gestione dati persistenti</w:t>
+      </w:r>
+    </w:p>
+    <w:p>
+      <w:pPr>
+        <w:rPr>
+          <w:rFonts w:ascii="Times New Roman" w:hAnsi="Times New Roman" w:cs="Times New Roman"/>
+          <w:color w:val="FF0000"/>
+        </w:rPr>
+      </w:pPr>
+      <w:r>
+        <w:rPr>
+          <w:rFonts w:ascii="Times New Roman" w:hAnsi="Times New Roman" w:cs="Times New Roman"/>
+        </w:rPr>
+        <w:t>TESTO</w:t>
+      </w:r>
+    </w:p>
+    <w:p>
+      <w:pPr>
+        <w:pStyle w:val="Contenutotabella"/>
+        <w:jc w:val="both"/>
+        <w:rPr>
+          <w:color w:val="FF0000"/>
+          <w:sz w:val="32"/>
+          <w:szCs w:val="32"/>
+        </w:rPr>
+      </w:pPr>
+    </w:p>
+    <w:p>
+      <w:pPr>
+        <w:rPr>
+          <w:rFonts w:ascii="Century Gothic" w:hAnsi="Century Gothic" w:cs="Times New Roman"/>
+          <w:b/>
+          <w:color w:val="C00000"/>
+          <w:sz w:val="32"/>
+          <w:szCs w:val="32"/>
+        </w:rPr>
+      </w:pPr>
+      <w:r>
+        <w:rPr>
+          <w:rFonts w:ascii="Century Gothic" w:hAnsi="Century Gothic" w:cs="Times New Roman"/>
+          <w:b/>
+          <w:color w:val="C00000"/>
+          <w:sz w:val="32"/>
+          <w:szCs w:val="32"/>
+        </w:rPr>
+        <w:t>2.</w:t>
+      </w:r>
+      <w:r>
+        <w:rPr>
+          <w:rFonts w:ascii="Century Gothic" w:hAnsi="Century Gothic" w:cs="Times New Roman"/>
+          <w:b/>
+          <w:color w:val="C00000"/>
+          <w:sz w:val="32"/>
+          <w:szCs w:val="32"/>
+        </w:rPr>
+        <w:t>5</w:t>
+      </w:r>
+      <w:r>
+        <w:rPr>
+          <w:rFonts w:ascii="Century Gothic" w:hAnsi="Century Gothic" w:cs="Times New Roman"/>
+          <w:b/>
+          <w:color w:val="C00000"/>
+          <w:sz w:val="32"/>
+          <w:szCs w:val="32"/>
+        </w:rPr>
+        <w:t xml:space="preserve"> </w:t>
+      </w:r>
+      <w:r>
+        <w:rPr>
+          <w:rFonts w:ascii="Century Gothic" w:hAnsi="Century Gothic" w:cs="Times New Roman"/>
+          <w:b/>
+          <w:color w:val="C00000"/>
+          <w:sz w:val="32"/>
+          <w:szCs w:val="32"/>
+        </w:rPr>
+        <w:t>Controllo accessi e sicurezza</w:t>
+      </w:r>
+    </w:p>
+    <w:p>
+      <w:pPr>
+        <w:rPr>
+          <w:rFonts w:ascii="Times New Roman" w:hAnsi="Times New Roman" w:cs="Times New Roman"/>
+          <w:color w:val="FF0000"/>
+        </w:rPr>
+      </w:pPr>
+      <w:r>
+        <w:rPr>
+          <w:rFonts w:ascii="Times New Roman" w:hAnsi="Times New Roman" w:cs="Times New Roman"/>
+        </w:rPr>
+        <w:t>TESTO</w:t>
+      </w:r>
+    </w:p>
+    <w:p>
+      <w:pPr>
+        <w:pStyle w:val="Contenutotabella"/>
+        <w:jc w:val="both"/>
+        <w:rPr>
+          <w:color w:val="FF0000"/>
+          <w:sz w:val="32"/>
+          <w:szCs w:val="32"/>
+        </w:rPr>
+      </w:pPr>
+    </w:p>
+    <w:p>
+      <w:pPr>
+        <w:rPr>
+          <w:rFonts w:ascii="Century Gothic" w:hAnsi="Century Gothic" w:cs="Times New Roman"/>
+          <w:b/>
+          <w:color w:val="C00000"/>
+          <w:sz w:val="32"/>
+          <w:szCs w:val="32"/>
+        </w:rPr>
+      </w:pPr>
+      <w:r>
+        <w:rPr>
+          <w:rFonts w:ascii="Century Gothic" w:hAnsi="Century Gothic" w:cs="Times New Roman"/>
+          <w:b/>
+          <w:color w:val="C00000"/>
+          <w:sz w:val="32"/>
+          <w:szCs w:val="32"/>
+        </w:rPr>
+        <w:t>2.</w:t>
+      </w:r>
+      <w:r>
+        <w:rPr>
+          <w:rFonts w:ascii="Century Gothic" w:hAnsi="Century Gothic" w:cs="Times New Roman"/>
+          <w:b/>
+          <w:color w:val="C00000"/>
+          <w:sz w:val="32"/>
+          <w:szCs w:val="32"/>
+        </w:rPr>
+        <w:t>6</w:t>
+      </w:r>
+      <w:r>
+        <w:rPr>
+          <w:rFonts w:ascii="Century Gothic" w:hAnsi="Century Gothic" w:cs="Times New Roman"/>
+          <w:b/>
+          <w:color w:val="C00000"/>
+          <w:sz w:val="32"/>
+          <w:szCs w:val="32"/>
+        </w:rPr>
+        <w:t xml:space="preserve"> </w:t>
+      </w:r>
+      <w:r>
+        <w:rPr>
+          <w:rFonts w:ascii="Century Gothic" w:hAnsi="Century Gothic" w:cs="Times New Roman"/>
+          <w:b/>
+          <w:color w:val="C00000"/>
+          <w:sz w:val="32"/>
+          <w:szCs w:val="32"/>
+        </w:rPr>
+        <w:t>Controllo flusso globale del sistema</w:t>
+      </w:r>
+    </w:p>
+    <w:p>
+      <w:pPr>
+        <w:rPr>
+          <w:rFonts w:ascii="Times New Roman" w:hAnsi="Times New Roman" w:cs="Times New Roman"/>
+          <w:color w:val="FF0000"/>
+        </w:rPr>
+      </w:pPr>
+      <w:r>
+        <w:rPr>
+          <w:rFonts w:ascii="Times New Roman" w:hAnsi="Times New Roman" w:cs="Times New Roman"/>
+        </w:rPr>
+        <w:t>TESTO</w:t>
+      </w:r>
+    </w:p>
+    <w:p>
+      <w:pPr>
+        <w:pStyle w:val="Contenutotabella"/>
+        <w:jc w:val="both"/>
+        <w:rPr>
+          <w:color w:val="FF0000"/>
+          <w:sz w:val="32"/>
+          <w:szCs w:val="32"/>
+        </w:rPr>
+      </w:pPr>
+    </w:p>
+    <w:p>
+      <w:pPr>
+        <w:rPr>
+          <w:rFonts w:ascii="Century Gothic" w:hAnsi="Century Gothic" w:cs="Times New Roman"/>
+          <w:b/>
+          <w:color w:val="C00000"/>
+          <w:sz w:val="32"/>
+          <w:szCs w:val="32"/>
+        </w:rPr>
+      </w:pPr>
+      <w:r>
+        <w:rPr>
+          <w:rFonts w:ascii="Century Gothic" w:hAnsi="Century Gothic" w:cs="Times New Roman"/>
+          <w:b/>
+          <w:color w:val="C00000"/>
+          <w:sz w:val="32"/>
+          <w:szCs w:val="32"/>
+        </w:rPr>
+        <w:t>2.</w:t>
+      </w:r>
+      <w:r>
+        <w:rPr>
+          <w:rFonts w:ascii="Century Gothic" w:hAnsi="Century Gothic" w:cs="Times New Roman"/>
+          <w:b/>
+          <w:color w:val="C00000"/>
+          <w:sz w:val="32"/>
+          <w:szCs w:val="32"/>
+        </w:rPr>
+        <w:t>7</w:t>
+      </w:r>
+      <w:r>
+        <w:rPr>
+          <w:rFonts w:ascii="Century Gothic" w:hAnsi="Century Gothic" w:cs="Times New Roman"/>
+          <w:b/>
+          <w:color w:val="C00000"/>
+          <w:sz w:val="32"/>
+          <w:szCs w:val="32"/>
+        </w:rPr>
+        <w:t xml:space="preserve"> </w:t>
+      </w:r>
+      <w:r>
+        <w:rPr>
+          <w:rFonts w:ascii="Century Gothic" w:hAnsi="Century Gothic" w:cs="Times New Roman"/>
+          <w:b/>
+          <w:color w:val="C00000"/>
+          <w:sz w:val="32"/>
+          <w:szCs w:val="32"/>
+        </w:rPr>
+        <w:t xml:space="preserve">Condizioni limite </w:t>
+      </w:r>
+    </w:p>
+    <w:p>
+      <w:pPr>
+        <w:rPr>
+          <w:rFonts w:ascii="Times New Roman" w:hAnsi="Times New Roman" w:cs="Times New Roman"/>
+          <w:color w:val="FF0000"/>
+        </w:rPr>
+      </w:pPr>
+      <w:r>
+        <w:rPr>
+          <w:rFonts w:ascii="Times New Roman" w:hAnsi="Times New Roman" w:cs="Times New Roman"/>
+        </w:rPr>
+        <w:t>TESTO</w:t>
+      </w:r>
+    </w:p>
+    <w:p>
+      <w:pPr>
+        <w:rPr>
+          <w:rFonts w:ascii="Century Gothic" w:hAnsi="Century Gothic" w:cs="Times New Roman"/>
+          <w:b/>
+          <w:color w:val="C00000"/>
+          <w:sz w:val="32"/>
+          <w:szCs w:val="32"/>
+        </w:rPr>
+      </w:pPr>
+    </w:p>
+    <w:p>
+      <w:pPr>
+        <w:rPr>
+          <w:rFonts w:ascii="Century Gothic" w:hAnsi="Century Gothic" w:cs="Times New Roman"/>
+          <w:b/>
+          <w:color w:val="C00000"/>
+          <w:sz w:val="32"/>
+          <w:szCs w:val="32"/>
+        </w:rPr>
+      </w:pPr>
+      <w:bookmarkStart w:id="0" w:name="_GoBack"/>
+      <w:bookmarkEnd w:id="0"/>
+    </w:p>
+    <w:p>
+      <w:pPr>
+        <w:rPr>
+          <w:rFonts w:ascii="Century Gothic" w:hAnsi="Century Gothic" w:cs="Times New Roman"/>
+          <w:b/>
+          <w:color w:val="C00000"/>
+          <w:sz w:val="32"/>
+          <w:szCs w:val="32"/>
+        </w:rPr>
+      </w:pPr>
+    </w:p>
+    <w:p>
+      <w:pPr>
+        <w:rPr>
+          <w:rFonts w:ascii="Times New Roman" w:hAnsi="Times New Roman" w:cs="Times New Roman"/>
+          <w:color w:val="FF0000"/>
+          <w:sz w:val="32"/>
+          <w:szCs w:val="32"/>
+        </w:rPr>
+      </w:pPr>
+    </w:p>
+    <w:p>
+      <w:pPr>
+        <w:rPr>
+          <w:rFonts w:ascii="Times New Roman" w:hAnsi="Times New Roman" w:cs="Times New Roman"/>
+          <w:color w:val="FF0000"/>
+          <w:sz w:val="32"/>
+          <w:szCs w:val="32"/>
+        </w:rPr>
+      </w:pPr>
+    </w:p>
+    <w:p>
+      <w:pPr>
+        <w:pStyle w:val="Contenutotabella"/>
+        <w:jc w:val="both"/>
+        <w:rPr>
+          <w:rFonts w:ascii="Century Gothic" w:hAnsi="Century Gothic"/>
+          <w:b/>
+          <w:color w:val="C00000"/>
+          <w:sz w:val="40"/>
+          <w:szCs w:val="40"/>
+        </w:rPr>
+      </w:pPr>
+    </w:p>
+    <w:p>
+      <w:pPr>
+        <w:pStyle w:val="Contenutotabella"/>
+        <w:jc w:val="both"/>
+        <w:rPr>
+          <w:rFonts w:ascii="Century Gothic" w:hAnsi="Century Gothic"/>
+          <w:b/>
+          <w:color w:val="C00000"/>
+          <w:sz w:val="40"/>
+          <w:szCs w:val="40"/>
+        </w:rPr>
+      </w:pPr>
+    </w:p>
+    <w:p>
+      <w:pPr>
+        <w:pStyle w:val="Contenutotabella"/>
+        <w:jc w:val="both"/>
+        <w:rPr>
+          <w:rFonts w:ascii="Century Gothic" w:hAnsi="Century Gothic"/>
+          <w:b/>
+          <w:color w:val="C00000"/>
+          <w:sz w:val="40"/>
+          <w:szCs w:val="40"/>
+        </w:rPr>
+      </w:pPr>
+    </w:p>
+    <w:p>
+      <w:pPr>
+        <w:pStyle w:val="Contenutotabella"/>
+        <w:jc w:val="both"/>
+        <w:rPr>
+          <w:rFonts w:ascii="Century Gothic" w:hAnsi="Century Gothic"/>
+          <w:b/>
+          <w:color w:val="C00000"/>
+          <w:sz w:val="40"/>
+          <w:szCs w:val="40"/>
+        </w:rPr>
+      </w:pPr>
+    </w:p>
+    <w:p>
+      <w:pPr>
+        <w:pStyle w:val="Contenutotabella"/>
+        <w:jc w:val="both"/>
+        <w:rPr>
+          <w:rFonts w:ascii="Century Gothic" w:hAnsi="Century Gothic"/>
+          <w:b/>
+          <w:color w:val="C00000"/>
+          <w:sz w:val="40"/>
+          <w:szCs w:val="40"/>
+        </w:rPr>
+      </w:pPr>
+    </w:p>
+    <w:p>
+      <w:pPr>
+        <w:pStyle w:val="Contenutotabella"/>
+        <w:jc w:val="both"/>
+        <w:rPr>
+          <w:rFonts w:ascii="Century Gothic" w:hAnsi="Century Gothic"/>
+          <w:b/>
+          <w:color w:val="C00000"/>
+          <w:sz w:val="40"/>
+          <w:szCs w:val="40"/>
+        </w:rPr>
+      </w:pPr>
+    </w:p>
+    <w:p>
+      <w:pPr>
+        <w:pStyle w:val="Contenutotabella"/>
+        <w:jc w:val="both"/>
+        <w:rPr>
+          <w:rFonts w:ascii="Century Gothic" w:hAnsi="Century Gothic"/>
+          <w:b/>
+          <w:color w:val="C00000"/>
+          <w:sz w:val="40"/>
+          <w:szCs w:val="40"/>
+        </w:rPr>
+      </w:pPr>
+    </w:p>
+    <w:p>
+      <w:pPr>
+        <w:pStyle w:val="Contenutotabella"/>
+        <w:jc w:val="both"/>
+        <w:rPr>
+          <w:rFonts w:ascii="Century Gothic" w:hAnsi="Century Gothic"/>
+          <w:b/>
+          <w:color w:val="C00000"/>
+          <w:sz w:val="40"/>
+          <w:szCs w:val="40"/>
+        </w:rPr>
+      </w:pPr>
+    </w:p>
+    <w:p>
+      <w:pPr>
+        <w:pStyle w:val="Contenutotabella"/>
+        <w:jc w:val="both"/>
+        <w:rPr>
+          <w:rFonts w:ascii="Century Gothic" w:hAnsi="Century Gothic"/>
+          <w:b/>
+          <w:color w:val="C00000"/>
+          <w:sz w:val="40"/>
+          <w:szCs w:val="40"/>
+        </w:rPr>
+      </w:pPr>
+    </w:p>
+    <w:p>
+      <w:pPr>
+        <w:pStyle w:val="Contenutotabella"/>
+        <w:jc w:val="both"/>
+        <w:rPr>
+          <w:rFonts w:ascii="Century Gothic" w:hAnsi="Century Gothic"/>
+          <w:b/>
+          <w:color w:val="C00000"/>
+          <w:sz w:val="40"/>
+          <w:szCs w:val="40"/>
+        </w:rPr>
+      </w:pPr>
+    </w:p>
+    <w:p>
+      <w:pPr>
+        <w:pStyle w:val="Contenutotabella"/>
+        <w:jc w:val="both"/>
+        <w:rPr>
+          <w:rFonts w:ascii="Century Gothic" w:hAnsi="Century Gothic"/>
+          <w:b/>
+          <w:color w:val="C00000"/>
+          <w:sz w:val="40"/>
+          <w:szCs w:val="40"/>
+        </w:rPr>
+      </w:pPr>
+    </w:p>
+    <w:p>
+      <w:pPr>
+        <w:pStyle w:val="Contenutotabella"/>
+        <w:jc w:val="both"/>
+        <w:rPr>
+          <w:rFonts w:ascii="Century Gothic" w:hAnsi="Century Gothic"/>
+          <w:b/>
+          <w:color w:val="C00000"/>
+          <w:sz w:val="40"/>
+          <w:szCs w:val="40"/>
+        </w:rPr>
+      </w:pPr>
+      <w:r>
+        <w:rPr>
+          <w:rFonts w:ascii="Century Gothic" w:hAnsi="Century Gothic"/>
+          <w:b/>
+          <w:color w:val="C00000"/>
+          <w:sz w:val="40"/>
+          <w:szCs w:val="40"/>
+        </w:rPr>
+        <w:t>Glossario</w:t>
+      </w:r>
+    </w:p>
+    <w:p>
+      <w:pPr>
+        <w:pStyle w:val="Corpo"/>
+        <w:numPr>
+          <w:ilvl w:val="0"/>
+          <w:numId w:val="3"/>
+        </w:numPr>
+        <w:jc w:val="both"/>
+        <w:rPr>
+          <w:rFonts w:ascii="Times New Roman" w:hAnsi="Times New Roman" w:cs="Times New Roman"/>
+          <w:color w:val="auto"/>
+          <w:sz w:val="24"/>
+          <w:szCs w:val="24"/>
+          <w:u w:color="C9211E"/>
+        </w:rPr>
+      </w:pPr>
+      <w:r>
+        <w:rPr>
+          <w:rFonts w:ascii="Times New Roman" w:hAnsi="Times New Roman" w:cs="Times New Roman"/>
+          <w:b/>
+          <w:bCs/>
+          <w:color w:val="auto"/>
+          <w:sz w:val="24"/>
+          <w:szCs w:val="24"/>
+          <w:u w:color="C9211E"/>
+        </w:rPr>
+        <w:t xml:space="preserve">UPVOTES: </w:t>
+      </w:r>
+      <w:r>
+        <w:rPr>
+          <w:rFonts w:ascii="Times New Roman" w:hAnsi="Times New Roman" w:cs="Times New Roman"/>
+          <w:color w:val="auto"/>
+          <w:sz w:val="24"/>
+          <w:szCs w:val="24"/>
+          <w:u w:color="C9211E"/>
+        </w:rPr>
+        <w:t>Sistema per definire se la foto visionata è piaciuta all'utente; non sono presenti riferimenti agli utenti quindi il voto è totalmente anonimo.</w:t>
+      </w:r>
+    </w:p>
+    <w:p>
+      <w:pPr>
+        <w:pStyle w:val="Corpo"/>
+        <w:numPr>
+          <w:ilvl w:val="0"/>
+          <w:numId w:val="3"/>
+        </w:numPr>
+        <w:jc w:val="both"/>
+        <w:rPr>
+          <w:rFonts w:ascii="Times New Roman" w:hAnsi="Times New Roman" w:cs="Times New Roman"/>
+          <w:color w:val="auto"/>
+          <w:sz w:val="24"/>
+          <w:szCs w:val="24"/>
+          <w:u w:color="C9211E"/>
+        </w:rPr>
+      </w:pPr>
+      <w:r>
+        <w:rPr>
+          <w:rFonts w:ascii="Times New Roman" w:hAnsi="Times New Roman" w:cs="Times New Roman"/>
+          <w:b/>
+          <w:color w:val="auto"/>
+          <w:sz w:val="24"/>
+          <w:szCs w:val="24"/>
+          <w:u w:color="C9211E"/>
+        </w:rPr>
+        <w:t xml:space="preserve">DOWNVOTES: </w:t>
+      </w:r>
+      <w:r>
+        <w:rPr>
+          <w:rFonts w:ascii="Times New Roman" w:hAnsi="Times New Roman" w:cs="Times New Roman"/>
+          <w:color w:val="auto"/>
+          <w:sz w:val="24"/>
+          <w:szCs w:val="24"/>
+          <w:u w:color="C9211E"/>
+        </w:rPr>
+        <w:t>Sistema per definire se la foto visionata non è piaciuta all'utente; non sono presenti riferimenti agli utenti quindi il voto è totalmente anonimo.</w:t>
+      </w:r>
+    </w:p>
+    <w:p>
+      <w:pPr>
+        <w:pStyle w:val="Corpo"/>
+        <w:numPr>
+          <w:ilvl w:val="0"/>
+          <w:numId w:val="3"/>
+        </w:numPr>
+        <w:jc w:val="both"/>
+        <w:rPr>
+          <w:rFonts w:ascii="Times New Roman" w:hAnsi="Times New Roman" w:cs="Times New Roman"/>
+          <w:color w:val="auto"/>
+          <w:sz w:val="24"/>
+          <w:szCs w:val="24"/>
+          <w:u w:color="C9211E"/>
+        </w:rPr>
+      </w:pPr>
+      <w:r>
+        <w:rPr>
+          <w:rFonts w:ascii="Times New Roman" w:hAnsi="Times New Roman" w:cs="Times New Roman"/>
+          <w:b/>
+          <w:color w:val="auto"/>
+          <w:sz w:val="24"/>
+          <w:szCs w:val="24"/>
+          <w:u w:color="C9211E"/>
+        </w:rPr>
+        <w:t xml:space="preserve">TAG: </w:t>
+      </w:r>
+      <w:r>
+        <w:rPr>
+          <w:rFonts w:ascii="Times New Roman" w:hAnsi="Times New Roman" w:cs="Times New Roman"/>
+          <w:color w:val="auto"/>
+          <w:sz w:val="24"/>
+          <w:szCs w:val="24"/>
+          <w:u w:color="C9211E"/>
+        </w:rPr>
+        <w:t>Etichetta testuale che viene assegnata dall'utente per categorizzare l'oggetto caricato, utilizzabile nella ricerca per trovare solo gli oggetti desiderati.</w:t>
+      </w:r>
+    </w:p>
+    <w:p>
+      <w:pPr>
+        <w:pStyle w:val="Corpo"/>
+        <w:numPr>
+          <w:ilvl w:val="0"/>
+          <w:numId w:val="3"/>
+        </w:numPr>
+        <w:jc w:val="both"/>
+        <w:rPr>
+          <w:rFonts w:ascii="Times New Roman" w:hAnsi="Times New Roman" w:cs="Times New Roman"/>
+          <w:color w:val="auto"/>
+          <w:sz w:val="24"/>
+          <w:szCs w:val="24"/>
+          <w:u w:color="C9211E"/>
+        </w:rPr>
+      </w:pPr>
+      <w:r>
+        <w:rPr>
+          <w:rFonts w:ascii="Times New Roman" w:hAnsi="Times New Roman" w:cs="Times New Roman"/>
+          <w:b/>
+          <w:color w:val="auto"/>
+          <w:sz w:val="24"/>
+          <w:szCs w:val="24"/>
+          <w:u w:color="C9211E"/>
+        </w:rPr>
+        <w:t xml:space="preserve">SEGUIRE: </w:t>
+      </w:r>
+      <w:r>
+        <w:rPr>
+          <w:rFonts w:ascii="Times New Roman" w:hAnsi="Times New Roman" w:cs="Times New Roman"/>
+          <w:color w:val="auto"/>
+          <w:sz w:val="24"/>
+          <w:szCs w:val="24"/>
+          <w:u w:color="C9211E"/>
+        </w:rPr>
+        <w:t>Sistema per il quale un utente riceve notifiche riguardanti azioni compiute da un altro utente, ad esempio caricare file multimediali sulla piattaforma.</w:t>
+      </w:r>
+    </w:p>
+    <w:p>
+      <w:pPr>
+        <w:pStyle w:val="Corpo"/>
+        <w:numPr>
+          <w:ilvl w:val="0"/>
+          <w:numId w:val="3"/>
+        </w:numPr>
+        <w:jc w:val="both"/>
+        <w:rPr>
+          <w:rFonts w:ascii="Times New Roman" w:hAnsi="Times New Roman" w:cs="Times New Roman"/>
+          <w:color w:val="auto"/>
+          <w:sz w:val="24"/>
+          <w:szCs w:val="24"/>
+          <w:u w:color="C9211E"/>
+        </w:rPr>
+      </w:pPr>
+      <w:r>
+        <w:rPr>
+          <w:rFonts w:ascii="Times New Roman" w:hAnsi="Times New Roman" w:cs="Times New Roman"/>
+          <w:b/>
+          <w:color w:val="auto"/>
+          <w:sz w:val="24"/>
+          <w:szCs w:val="24"/>
+          <w:u w:color="C9211E"/>
+        </w:rPr>
+        <w:t xml:space="preserve">COMMENTO: </w:t>
+      </w:r>
+      <w:r>
+        <w:rPr>
+          <w:rFonts w:ascii="Times New Roman" w:hAnsi="Times New Roman" w:cs="Times New Roman"/>
+          <w:color w:val="auto"/>
+          <w:sz w:val="24"/>
+          <w:szCs w:val="24"/>
+          <w:u w:color="C9211E"/>
+        </w:rPr>
+        <w:t>Sistema secondo il quale è possibile scrivere sotto l'oggetto desiderato per esprimere un proprio parere o per rispondere ad un altro commento.</w:t>
+      </w:r>
+    </w:p>
+    <w:p>
+      <w:pPr>
+        <w:pStyle w:val="Corpo"/>
+        <w:numPr>
+          <w:ilvl w:val="0"/>
+          <w:numId w:val="3"/>
+        </w:numPr>
+        <w:jc w:val="both"/>
+        <w:rPr>
+          <w:rFonts w:ascii="Times New Roman" w:hAnsi="Times New Roman" w:cs="Times New Roman"/>
+          <w:color w:val="auto"/>
+          <w:sz w:val="24"/>
+          <w:szCs w:val="24"/>
+          <w:u w:color="C9211E"/>
+        </w:rPr>
+      </w:pPr>
+      <w:r>
+        <w:rPr>
+          <w:rFonts w:ascii="Times New Roman" w:hAnsi="Times New Roman" w:cs="Times New Roman"/>
+          <w:b/>
+          <w:color w:val="auto"/>
+          <w:sz w:val="24"/>
+          <w:szCs w:val="24"/>
+          <w:u w:color="C9211E"/>
+        </w:rPr>
+        <w:t>COMPANION:</w:t>
+      </w:r>
+      <w:r>
+        <w:rPr>
+          <w:rFonts w:ascii="Times New Roman" w:hAnsi="Times New Roman" w:cs="Times New Roman"/>
+          <w:sz w:val="24"/>
+          <w:szCs w:val="24"/>
+        </w:rPr>
+        <w:t xml:space="preserve"> Utente aggiunto alla lista delle persone seguite, si visualizzeranno di questa nella pagina principale.</w:t>
+      </w:r>
+    </w:p>
+    <w:p>
+      <w:pPr>
+        <w:pStyle w:val="Corpo"/>
+        <w:numPr>
+          <w:ilvl w:val="0"/>
+          <w:numId w:val="3"/>
+        </w:numPr>
+        <w:jc w:val="both"/>
+        <w:rPr>
+          <w:rFonts w:ascii="Times New Roman" w:hAnsi="Times New Roman" w:cs="Times New Roman"/>
+          <w:color w:val="auto"/>
+          <w:sz w:val="24"/>
+          <w:szCs w:val="24"/>
+          <w:u w:color="C9211E"/>
+        </w:rPr>
+      </w:pPr>
+      <w:r>
+        <w:rPr>
+          <w:rFonts w:ascii="Times New Roman" w:hAnsi="Times New Roman" w:cs="Times New Roman"/>
+          <w:b/>
+          <w:color w:val="auto"/>
+          <w:sz w:val="24"/>
+          <w:szCs w:val="24"/>
+          <w:u w:color="C9211E"/>
+        </w:rPr>
+        <w:t>POST:</w:t>
+      </w:r>
+      <w:r>
+        <w:rPr>
+          <w:rFonts w:ascii="Times New Roman" w:hAnsi="Times New Roman" w:cs="Times New Roman"/>
+          <w:color w:val="auto"/>
+          <w:sz w:val="24"/>
+          <w:szCs w:val="24"/>
+          <w:u w:color="C9211E"/>
+        </w:rPr>
+        <w:t xml:space="preserve"> È un</w:t>
+      </w:r>
+      <w:r>
+        <w:rPr>
+          <w:rFonts w:ascii="Times New Roman" w:hAnsi="Times New Roman" w:cs="Times New Roman"/>
+          <w:color w:val="auto"/>
+          <w:sz w:val="24"/>
+          <w:szCs w:val="24"/>
+          <w:u w:color="C9211E"/>
+        </w:rPr>
+        <w:t>’</w:t>
+      </w:r>
+      <w:r>
+        <w:rPr>
+          <w:rFonts w:ascii="Times New Roman" w:hAnsi="Times New Roman" w:cs="Times New Roman"/>
+          <w:color w:val="auto"/>
+          <w:sz w:val="24"/>
+          <w:szCs w:val="24"/>
+          <w:u w:color="C9211E"/>
+        </w:rPr>
+        <w:t>immagine con annessi tag e</w:t>
+      </w:r>
+      <w:r>
+        <w:rPr>
+          <w:rFonts w:ascii="Times New Roman" w:hAnsi="Times New Roman" w:cs="Times New Roman"/>
+          <w:color w:val="auto"/>
+          <w:sz w:val="24"/>
+          <w:szCs w:val="24"/>
+          <w:u w:color="C9211E"/>
+        </w:rPr>
+        <w:t>,</w:t>
+      </w:r>
+      <w:r>
+        <w:rPr>
+          <w:rFonts w:ascii="Times New Roman" w:hAnsi="Times New Roman" w:cs="Times New Roman"/>
+          <w:color w:val="auto"/>
+          <w:sz w:val="24"/>
+          <w:szCs w:val="24"/>
+          <w:u w:color="C9211E"/>
+        </w:rPr>
+        <w:t xml:space="preserve"> </w:t>
+      </w:r>
+      <w:r>
+        <w:rPr>
+          <w:rFonts w:ascii="Times New Roman" w:hAnsi="Times New Roman" w:cs="Times New Roman"/>
+          <w:color w:val="auto"/>
+          <w:sz w:val="24"/>
+          <w:szCs w:val="24"/>
+          <w:u w:color="C9211E"/>
+        </w:rPr>
+        <w:t xml:space="preserve">opzionalmente, anche una </w:t>
+      </w:r>
+      <w:r>
+        <w:rPr>
+          <w:rFonts w:ascii="Times New Roman" w:hAnsi="Times New Roman" w:cs="Times New Roman"/>
+          <w:color w:val="auto"/>
+          <w:sz w:val="24"/>
+          <w:szCs w:val="24"/>
+          <w:u w:color="C9211E"/>
+        </w:rPr>
+        <w:t>didascalia</w:t>
+      </w:r>
+      <w:r>
+        <w:rPr>
+          <w:rFonts w:ascii="Times New Roman" w:hAnsi="Times New Roman" w:cs="Times New Roman"/>
+          <w:color w:val="auto"/>
+          <w:sz w:val="24"/>
+          <w:szCs w:val="24"/>
+          <w:u w:color="C9211E"/>
+        </w:rPr>
+        <w:t>,</w:t>
+      </w:r>
+      <w:r>
+        <w:rPr>
+          <w:rFonts w:ascii="Times New Roman" w:hAnsi="Times New Roman" w:cs="Times New Roman"/>
+          <w:color w:val="auto"/>
+          <w:sz w:val="24"/>
+          <w:szCs w:val="24"/>
+          <w:u w:color="C9211E"/>
+        </w:rPr>
+        <w:t xml:space="preserve"> che può essere pubblicata sul sito.</w:t>
+      </w:r>
+    </w:p>
+    <w:p>
+      <w:pPr>
+        <w:pStyle w:val="Corpo"/>
+        <w:numPr>
+          <w:ilvl w:val="0"/>
+          <w:numId w:val="3"/>
+        </w:numPr>
+        <w:jc w:val="both"/>
+        <w:rPr>
+          <w:rFonts w:ascii="Times New Roman" w:hAnsi="Times New Roman" w:cs="Times New Roman"/>
+          <w:color w:val="auto"/>
+          <w:sz w:val="24"/>
+          <w:szCs w:val="24"/>
+          <w:u w:color="C9211E"/>
+        </w:rPr>
+      </w:pPr>
+      <w:r>
+        <w:rPr>
+          <w:rFonts w:ascii="Times New Roman" w:hAnsi="Times New Roman" w:cs="Times New Roman"/>
+          <w:b/>
+          <w:color w:val="auto"/>
+          <w:sz w:val="24"/>
+          <w:szCs w:val="24"/>
+          <w:u w:color="C9211E"/>
+        </w:rPr>
+        <w:t>DIDASCALIA:</w:t>
+      </w:r>
+      <w:r>
+        <w:rPr>
+          <w:rFonts w:ascii="Times New Roman" w:hAnsi="Times New Roman" w:cs="Times New Roman"/>
+          <w:color w:val="auto"/>
+          <w:sz w:val="24"/>
+          <w:szCs w:val="24"/>
+          <w:u w:color="C9211E"/>
+        </w:rPr>
+        <w:t xml:space="preserve"> Stinga di testo che può essere affiancata ad un post per descriverne il contenuto o per lasciare un messaggio ai companion.</w:t>
+      </w:r>
+    </w:p>
+    <w:p>
+      <w:pPr>
+        <w:pStyle w:val="Corpo"/>
+        <w:numPr>
+          <w:ilvl w:val="0"/>
+          <w:numId w:val="3"/>
+        </w:numPr>
+        <w:jc w:val="both"/>
+        <w:rPr>
+          <w:rFonts w:ascii="Times New Roman" w:hAnsi="Times New Roman" w:cs="Times New Roman"/>
+          <w:color w:val="auto"/>
+          <w:sz w:val="24"/>
+          <w:szCs w:val="24"/>
+          <w:u w:color="C9211E"/>
+        </w:rPr>
+      </w:pPr>
+      <w:r>
+        <w:rPr>
+          <w:rFonts w:ascii="Times New Roman" w:hAnsi="Times New Roman" w:cs="Times New Roman"/>
+          <w:b/>
+          <w:color w:val="auto"/>
+          <w:sz w:val="24"/>
+          <w:szCs w:val="24"/>
+          <w:u w:color="C9211E"/>
+        </w:rPr>
+        <w:t>PUBBLICARE:</w:t>
+      </w:r>
+      <w:r>
+        <w:rPr>
+          <w:rFonts w:ascii="Times New Roman" w:hAnsi="Times New Roman" w:cs="Times New Roman"/>
+          <w:color w:val="auto"/>
+          <w:sz w:val="24"/>
+          <w:szCs w:val="24"/>
+          <w:u w:color="C9211E"/>
+        </w:rPr>
+        <w:t xml:space="preserve"> Aggiungere un post visibile a tutti sul sito.</w:t>
+      </w:r>
+    </w:p>
+    <w:p>
+      <w:pPr>
+        <w:pStyle w:val="Contenutotabella"/>
+        <w:jc w:val="both"/>
+        <w:rPr>
+          <w:rFonts w:ascii="Century Gothic" w:hAnsi="Century Gothic"/>
+          <w:b/>
+          <w:color w:val="C00000"/>
+          <w:sz w:val="40"/>
+          <w:szCs w:val="40"/>
+        </w:rPr>
+      </w:pPr>
+    </w:p>
+    <w:p>
+      <w:pPr>
+        <w:rPr>
+          <w:rFonts w:ascii="Times New Roman" w:hAnsi="Times New Roman" w:cs="Times New Roman"/>
+          <w:color w:val="FF0000"/>
+          <w:sz w:val="32"/>
+          <w:szCs w:val="32"/>
+        </w:rPr>
+      </w:pPr>
     </w:p>
     <w:p>
       <w:pPr>
@@ -1413,8 +2582,8 @@
 </file>
 
 <file path=word/numbering.xml><?xml version="1.0" encoding="utf-8"?>
-<w:numbering xmlns:wpc="http://schemas.microsoft.com/office/word/2010/wordprocessingCanvas" xmlns:mc="http://schemas.openxmlformats.org/markup-compatibility/2006" xmlns:o="urn:schemas-microsoft-com:office:office" xmlns:r="http://schemas.openxmlformats.org/officeDocument/2006/relationships" xmlns:m="http://schemas.openxmlformats.org/officeDocument/2006/math" xmlns:v="urn:schemas-microsoft-com:vml" xmlns:wp14="http://schemas.microsoft.com/office/word/2010/wordprocessingDrawing" xmlns:wp="http://schemas.openxmlformats.org/drawingml/2006/wordprocessingDrawing" xmlns:w10="urn:schemas-microsoft-com:office:word" xmlns:w="http://schemas.openxmlformats.org/wordprocessingml/2006/main" xmlns:w14="http://schemas.microsoft.com/office/word/2010/wordml" xmlns:wpg="http://schemas.microsoft.com/office/word/2010/wordprocessingGroup" xmlns:wpi="http://schemas.microsoft.com/office/word/2010/wordprocessingInk" xmlns:wne="http://schemas.microsoft.com/office/word/2006/wordml" xmlns:wps="http://schemas.microsoft.com/office/word/2010/wordprocessingShape" mc:Ignorable="w14 wp14">
-  <w:abstractNum w:abstractNumId="0">
+<w:numbering xmlns:wpc="http://schemas.microsoft.com/office/word/2010/wordprocessingCanvas" xmlns:cx="http://schemas.microsoft.com/office/drawing/2014/chartex" xmlns:cx1="http://schemas.microsoft.com/office/drawing/2015/9/8/chartex" xmlns:cx2="http://schemas.microsoft.com/office/drawing/2015/10/21/chartex" xmlns:cx3="http://schemas.microsoft.com/office/drawing/2016/5/9/chartex" xmlns:cx4="http://schemas.microsoft.com/office/drawing/2016/5/10/chartex" xmlns:cx5="http://schemas.microsoft.com/office/drawing/2016/5/11/chartex" xmlns:cx6="http://schemas.microsoft.com/office/drawing/2016/5/12/chartex" xmlns:cx7="http://schemas.microsoft.com/office/drawing/2016/5/13/chartex" xmlns:cx8="http://schemas.microsoft.com/office/drawing/2016/5/14/chartex" xmlns:mc="http://schemas.openxmlformats.org/markup-compatibility/2006" xmlns:aink="http://schemas.microsoft.com/office/drawing/2016/ink" xmlns:am3d="http://schemas.microsoft.com/office/drawing/2017/model3d" xmlns:o="urn:schemas-microsoft-com:office:office" xmlns:r="http://schemas.openxmlformats.org/officeDocument/2006/relationships" xmlns:m="http://schemas.openxmlformats.org/officeDocument/2006/math" xmlns:v="urn:schemas-microsoft-com:vml" xmlns:wp14="http://schemas.microsoft.com/office/word/2010/wordprocessingDrawing" xmlns:wp="http://schemas.openxmlformats.org/drawingml/2006/wordprocessingDrawing" xmlns:w10="urn:schemas-microsoft-com:office:word" xmlns:w="http://schemas.openxmlformats.org/wordprocessingml/2006/main" xmlns:w14="http://schemas.microsoft.com/office/word/2010/wordml" xmlns:w15="http://schemas.microsoft.com/office/word/2012/wordml" xmlns:w16cid="http://schemas.microsoft.com/office/word/2016/wordml/cid" xmlns:w16se="http://schemas.microsoft.com/office/word/2015/wordml/symex" xmlns:wpg="http://schemas.microsoft.com/office/word/2010/wordprocessingGroup" xmlns:wpi="http://schemas.microsoft.com/office/word/2010/wordprocessingInk" xmlns:wne="http://schemas.microsoft.com/office/word/2006/wordml" xmlns:wps="http://schemas.microsoft.com/office/word/2010/wordprocessingShape" mc:Ignorable="w14 w15 w16se w16cid wp14">
+  <w:abstractNum w:abstractNumId="0" w15:restartNumberingAfterBreak="0">
     <w:nsid w:val="078F2306"/>
     <w:multiLevelType w:val="hybridMultilevel"/>
     <w:tmpl w:val="2946EEB4"/>
@@ -1527,7 +2696,7 @@
       </w:rPr>
     </w:lvl>
   </w:abstractNum>
-  <w:abstractNum w:abstractNumId="1">
+  <w:abstractNum w:abstractNumId="1" w15:restartNumberingAfterBreak="0">
     <w:nsid w:val="2B675A02"/>
     <w:multiLevelType w:val="hybridMultilevel"/>
     <w:tmpl w:val="5AF0361E"/>
@@ -1616,17 +2785,133 @@
       </w:pPr>
     </w:lvl>
   </w:abstractNum>
+  <w:abstractNum w:abstractNumId="2" w15:restartNumberingAfterBreak="0">
+    <w:nsid w:val="4DA333DF"/>
+    <w:multiLevelType w:val="multilevel"/>
+    <w:tmpl w:val="7A0E05BA"/>
+    <w:lvl w:ilvl="0">
+      <w:start w:val="1"/>
+      <w:numFmt w:val="decimal"/>
+      <w:lvlText w:val="%1."/>
+      <w:lvlJc w:val="left"/>
+      <w:pPr>
+        <w:tabs>
+          <w:tab w:val="num" w:pos="720"/>
+        </w:tabs>
+        <w:ind w:left="720" w:hanging="720"/>
+      </w:pPr>
+    </w:lvl>
+    <w:lvl w:ilvl="1">
+      <w:start w:val="1"/>
+      <w:numFmt w:val="decimal"/>
+      <w:lvlText w:val="%2."/>
+      <w:lvlJc w:val="left"/>
+      <w:pPr>
+        <w:tabs>
+          <w:tab w:val="num" w:pos="1440"/>
+        </w:tabs>
+        <w:ind w:left="1440" w:hanging="720"/>
+      </w:pPr>
+    </w:lvl>
+    <w:lvl w:ilvl="2">
+      <w:start w:val="1"/>
+      <w:numFmt w:val="decimal"/>
+      <w:lvlText w:val="%3."/>
+      <w:lvlJc w:val="left"/>
+      <w:pPr>
+        <w:tabs>
+          <w:tab w:val="num" w:pos="2160"/>
+        </w:tabs>
+        <w:ind w:left="2160" w:hanging="720"/>
+      </w:pPr>
+    </w:lvl>
+    <w:lvl w:ilvl="3">
+      <w:start w:val="1"/>
+      <w:numFmt w:val="decimal"/>
+      <w:lvlText w:val="%4."/>
+      <w:lvlJc w:val="left"/>
+      <w:pPr>
+        <w:tabs>
+          <w:tab w:val="num" w:pos="2880"/>
+        </w:tabs>
+        <w:ind w:left="2880" w:hanging="720"/>
+      </w:pPr>
+    </w:lvl>
+    <w:lvl w:ilvl="4">
+      <w:start w:val="1"/>
+      <w:numFmt w:val="decimal"/>
+      <w:lvlText w:val="%5."/>
+      <w:lvlJc w:val="left"/>
+      <w:pPr>
+        <w:tabs>
+          <w:tab w:val="num" w:pos="3600"/>
+        </w:tabs>
+        <w:ind w:left="3600" w:hanging="720"/>
+      </w:pPr>
+    </w:lvl>
+    <w:lvl w:ilvl="5">
+      <w:start w:val="1"/>
+      <w:numFmt w:val="decimal"/>
+      <w:lvlText w:val="%6."/>
+      <w:lvlJc w:val="left"/>
+      <w:pPr>
+        <w:tabs>
+          <w:tab w:val="num" w:pos="4320"/>
+        </w:tabs>
+        <w:ind w:left="4320" w:hanging="720"/>
+      </w:pPr>
+    </w:lvl>
+    <w:lvl w:ilvl="6">
+      <w:start w:val="1"/>
+      <w:numFmt w:val="decimal"/>
+      <w:lvlText w:val="%7."/>
+      <w:lvlJc w:val="left"/>
+      <w:pPr>
+        <w:tabs>
+          <w:tab w:val="num" w:pos="5040"/>
+        </w:tabs>
+        <w:ind w:left="5040" w:hanging="720"/>
+      </w:pPr>
+    </w:lvl>
+    <w:lvl w:ilvl="7">
+      <w:start w:val="1"/>
+      <w:numFmt w:val="decimal"/>
+      <w:lvlText w:val="%8."/>
+      <w:lvlJc w:val="left"/>
+      <w:pPr>
+        <w:tabs>
+          <w:tab w:val="num" w:pos="5760"/>
+        </w:tabs>
+        <w:ind w:left="5760" w:hanging="720"/>
+      </w:pPr>
+    </w:lvl>
+    <w:lvl w:ilvl="8">
+      <w:start w:val="1"/>
+      <w:numFmt w:val="decimal"/>
+      <w:lvlText w:val="%9."/>
+      <w:lvlJc w:val="left"/>
+      <w:pPr>
+        <w:tabs>
+          <w:tab w:val="num" w:pos="6480"/>
+        </w:tabs>
+        <w:ind w:left="6480" w:hanging="720"/>
+      </w:pPr>
+    </w:lvl>
+  </w:abstractNum>
   <w:num w:numId="1">
     <w:abstractNumId w:val="1"/>
   </w:num>
   <w:num w:numId="2">
     <w:abstractNumId w:val="0"/>
   </w:num>
+  <w:num w:numId="3">
+    <w:abstractNumId w:val="2"/>
+  </w:num>
 </w:numbering>
 </file>
 
 <file path=word/styles.xml><?xml version="1.0" encoding="utf-8"?>
-<w:styles xmlns:mc="http://schemas.openxmlformats.org/markup-compatibility/2006" xmlns:r="http://schemas.openxmlformats.org/officeDocument/2006/relationships" xmlns:w="http://schemas.openxmlformats.org/wordprocessingml/2006/main" xmlns:w14="http://schemas.microsoft.com/office/word/2010/wordml" mc:Ignorable="w14">
+<w:styles xmlns:mc="http://schemas.openxmlformats.org/markup-compatibility/2006" xmlns:r="http://schemas.openxmlformats.org/officeDocument/2006/relationships" xmlns:w="http://schemas.openxmlformats.org/wordprocessingml/2006/main" xmlns:w14="http://schemas.microsoft.com/office/word/2010/wordml" xmlns:w15="http://schemas.microsoft.com/office/word/2012/wordml" xmlns:w16cid="http://schemas.microsoft.com/office/word/2016/wordml/cid" xmlns:w16se="http://schemas.microsoft.com/office/word/2015/wordml/symex" mc:Ignorable="w14 w15 w16se w16cid">
   <w:docDefaults>
     <w:rPrDefault>
       <w:rPr>
@@ -1642,377 +2927,383 @@
       </w:pPr>
     </w:pPrDefault>
   </w:docDefaults>
-  <w:latentStyles w:defLockedState="0" w:defUIPriority="99" w:defSemiHidden="1" w:defUnhideWhenUsed="1" w:defQFormat="0" w:count="267">
-    <w:lsdException w:name="Normal" w:semiHidden="0" w:uiPriority="0" w:unhideWhenUsed="0" w:qFormat="1"/>
-    <w:lsdException w:name="heading 1" w:semiHidden="0" w:uiPriority="9" w:unhideWhenUsed="0" w:qFormat="1"/>
-    <w:lsdException w:name="heading 2" w:uiPriority="9" w:qFormat="1"/>
-    <w:lsdException w:name="heading 3" w:uiPriority="9" w:qFormat="1"/>
-    <w:lsdException w:name="heading 4" w:uiPriority="9" w:qFormat="1"/>
-    <w:lsdException w:name="heading 5" w:uiPriority="9" w:qFormat="1"/>
-    <w:lsdException w:name="heading 6" w:uiPriority="9" w:qFormat="1"/>
-    <w:lsdException w:name="heading 7" w:uiPriority="9" w:qFormat="1"/>
-    <w:lsdException w:name="heading 8" w:uiPriority="9" w:qFormat="1"/>
-    <w:lsdException w:name="heading 9" w:uiPriority="9" w:qFormat="1"/>
-    <w:lsdException w:name="toc 1" w:uiPriority="39"/>
-    <w:lsdException w:name="toc 2" w:uiPriority="39"/>
-    <w:lsdException w:name="toc 3" w:uiPriority="39"/>
-    <w:lsdException w:name="toc 4" w:uiPriority="39"/>
-    <w:lsdException w:name="toc 5" w:uiPriority="39"/>
-    <w:lsdException w:name="toc 6" w:uiPriority="39"/>
-    <w:lsdException w:name="toc 7" w:uiPriority="39"/>
-    <w:lsdException w:name="toc 8" w:uiPriority="39"/>
-    <w:lsdException w:name="toc 9" w:uiPriority="39"/>
-    <w:lsdException w:name="caption" w:uiPriority="35" w:qFormat="1"/>
-    <w:lsdException w:name="Title" w:semiHidden="0" w:uiPriority="10" w:unhideWhenUsed="0" w:qFormat="1"/>
-    <w:lsdException w:name="Default Paragraph Font" w:uiPriority="1"/>
-    <w:lsdException w:name="Subtitle" w:semiHidden="0" w:uiPriority="11" w:unhideWhenUsed="0" w:qFormat="1"/>
-    <w:lsdException w:name="Strong" w:semiHidden="0" w:uiPriority="22" w:unhideWhenUsed="0" w:qFormat="1"/>
-    <w:lsdException w:name="Emphasis" w:semiHidden="0" w:uiPriority="20" w:unhideWhenUsed="0" w:qFormat="1"/>
-    <w:lsdException w:name="Table Grid" w:semiHidden="0" w:uiPriority="39" w:unhideWhenUsed="0"/>
-    <w:lsdException w:name="Placeholder Text" w:unhideWhenUsed="0"/>
-    <w:lsdException w:name="No Spacing" w:semiHidden="0" w:uiPriority="1" w:unhideWhenUsed="0" w:qFormat="1"/>
-    <w:lsdException w:name="Light Shading" w:semiHidden="0" w:uiPriority="60" w:unhideWhenUsed="0"/>
-    <w:lsdException w:name="Light List" w:semiHidden="0" w:uiPriority="61" w:unhideWhenUsed="0"/>
-    <w:lsdException w:name="Light Grid" w:semiHidden="0" w:uiPriority="62" w:unhideWhenUsed="0"/>
-    <w:lsdException w:name="Medium Shading 1" w:semiHidden="0" w:uiPriority="63" w:unhideWhenUsed="0"/>
-    <w:lsdException w:name="Medium Shading 2" w:semiHidden="0" w:uiPriority="64" w:unhideWhenUsed="0"/>
-    <w:lsdException w:name="Medium List 1" w:semiHidden="0" w:uiPriority="65" w:unhideWhenUsed="0"/>
-    <w:lsdException w:name="Medium List 2" w:semiHidden="0" w:uiPriority="66" w:unhideWhenUsed="0"/>
-    <w:lsdException w:name="Medium Grid 1" w:semiHidden="0" w:uiPriority="67" w:unhideWhenUsed="0"/>
-    <w:lsdException w:name="Medium Grid 2" w:semiHidden="0" w:uiPriority="68" w:unhideWhenUsed="0"/>
-    <w:lsdException w:name="Medium Grid 3" w:semiHidden="0" w:uiPriority="69" w:unhideWhenUsed="0"/>
-    <w:lsdException w:name="Dark List" w:semiHidden="0" w:uiPriority="70" w:unhideWhenUsed="0"/>
-    <w:lsdException w:name="Colorful Shading" w:semiHidden="0" w:uiPriority="71" w:unhideWhenUsed="0"/>
-    <w:lsdException w:name="Colorful List" w:semiHidden="0" w:uiPriority="72" w:unhideWhenUsed="0"/>
-    <w:lsdException w:name="Colorful Grid" w:semiHidden="0" w:uiPriority="73" w:unhideWhenUsed="0"/>
-    <w:lsdException w:name="Light Shading Accent 1" w:semiHidden="0" w:uiPriority="60" w:unhideWhenUsed="0"/>
-    <w:lsdException w:name="Light List Accent 1" w:semiHidden="0" w:uiPriority="61" w:unhideWhenUsed="0"/>
-    <w:lsdException w:name="Light Grid Accent 1" w:semiHidden="0" w:uiPriority="62" w:unhideWhenUsed="0"/>
-    <w:lsdException w:name="Medium Shading 1 Accent 1" w:semiHidden="0" w:uiPriority="63" w:unhideWhenUsed="0"/>
-    <w:lsdException w:name="Medium Shading 2 Accent 1" w:semiHidden="0" w:uiPriority="64" w:unhideWhenUsed="0"/>
-    <w:lsdException w:name="Medium List 1 Accent 1" w:semiHidden="0" w:uiPriority="65" w:unhideWhenUsed="0"/>
-    <w:lsdException w:name="Revision" w:unhideWhenUsed="0"/>
-    <w:lsdException w:name="List Paragraph" w:semiHidden="0" w:uiPriority="34" w:unhideWhenUsed="0" w:qFormat="1"/>
-    <w:lsdException w:name="Quote" w:semiHidden="0" w:uiPriority="29" w:unhideWhenUsed="0" w:qFormat="1"/>
-    <w:lsdException w:name="Intense Quote" w:semiHidden="0" w:uiPriority="30" w:unhideWhenUsed="0" w:qFormat="1"/>
-    <w:lsdException w:name="Medium List 2 Accent 1" w:semiHidden="0" w:uiPriority="66" w:unhideWhenUsed="0"/>
-    <w:lsdException w:name="Medium Grid 1 Accent 1" w:semiHidden="0" w:uiPriority="67" w:unhideWhenUsed="0"/>
-    <w:lsdException w:name="Medium Grid 2 Accent 1" w:semiHidden="0" w:uiPriority="68" w:unhideWhenUsed="0"/>
-    <w:lsdException w:name="Medium Grid 3 Accent 1" w:semiHidden="0" w:uiPriority="69" w:unhideWhenUsed="0"/>
-    <w:lsdException w:name="Dark List Accent 1" w:semiHidden="0" w:uiPriority="70" w:unhideWhenUsed="0"/>
-    <w:lsdException w:name="Colorful Shading Accent 1" w:semiHidden="0" w:uiPriority="71" w:unhideWhenUsed="0"/>
-    <w:lsdException w:name="Colorful List Accent 1" w:semiHidden="0" w:uiPriority="72" w:unhideWhenUsed="0"/>
-    <w:lsdException w:name="Colorful Grid Accent 1" w:semiHidden="0" w:uiPriority="73" w:unhideWhenUsed="0"/>
-    <w:lsdException w:name="Light Shading Accent 2" w:semiHidden="0" w:uiPriority="60" w:unhideWhenUsed="0"/>
-    <w:lsdException w:name="Light List Accent 2" w:semiHidden="0" w:uiPriority="61" w:unhideWhenUsed="0"/>
-    <w:lsdException w:name="Light Grid Accent 2" w:semiHidden="0" w:uiPriority="62" w:unhideWhenUsed="0"/>
-    <w:lsdException w:name="Medium Shading 1 Accent 2" w:semiHidden="0" w:uiPriority="63" w:unhideWhenUsed="0"/>
-    <w:lsdException w:name="Medium Shading 2 Accent 2" w:semiHidden="0" w:uiPriority="64" w:unhideWhenUsed="0"/>
-    <w:lsdException w:name="Medium List 1 Accent 2" w:semiHidden="0" w:uiPriority="65" w:unhideWhenUsed="0"/>
-    <w:lsdException w:name="Medium List 2 Accent 2" w:semiHidden="0" w:uiPriority="66" w:unhideWhenUsed="0"/>
-    <w:lsdException w:name="Medium Grid 1 Accent 2" w:semiHidden="0" w:uiPriority="67" w:unhideWhenUsed="0"/>
-    <w:lsdException w:name="Medium Grid 2 Accent 2" w:semiHidden="0" w:uiPriority="68" w:unhideWhenUsed="0"/>
-    <w:lsdException w:name="Medium Grid 3 Accent 2" w:semiHidden="0" w:uiPriority="69" w:unhideWhenUsed="0"/>
-    <w:lsdException w:name="Dark List Accent 2" w:semiHidden="0" w:uiPriority="70" w:unhideWhenUsed="0"/>
-    <w:lsdException w:name="Colorful Shading Accent 2" w:semiHidden="0" w:uiPriority="71" w:unhideWhenUsed="0"/>
-    <w:lsdException w:name="Colorful List Accent 2" w:semiHidden="0" w:uiPriority="72" w:unhideWhenUsed="0"/>
-    <w:lsdException w:name="Colorful Grid Accent 2" w:semiHidden="0" w:uiPriority="73" w:unhideWhenUsed="0"/>
-    <w:lsdException w:name="Light Shading Accent 3" w:semiHidden="0" w:uiPriority="60" w:unhideWhenUsed="0"/>
-    <w:lsdException w:name="Light List Accent 3" w:semiHidden="0" w:uiPriority="61" w:unhideWhenUsed="0"/>
-    <w:lsdException w:name="Light Grid Accent 3" w:semiHidden="0" w:uiPriority="62" w:unhideWhenUsed="0"/>
-    <w:lsdException w:name="Medium Shading 1 Accent 3" w:semiHidden="0" w:uiPriority="63" w:unhideWhenUsed="0"/>
-    <w:lsdException w:name="Medium Shading 2 Accent 3" w:semiHidden="0" w:uiPriority="64" w:unhideWhenUsed="0"/>
-    <w:lsdException w:name="Medium List 1 Accent 3" w:semiHidden="0" w:uiPriority="65" w:unhideWhenUsed="0"/>
-    <w:lsdException w:name="Medium List 2 Accent 3" w:semiHidden="0" w:uiPriority="66" w:unhideWhenUsed="0"/>
-    <w:lsdException w:name="Medium Grid 1 Accent 3" w:semiHidden="0" w:uiPriority="67" w:unhideWhenUsed="0"/>
-    <w:lsdException w:name="Medium Grid 2 Accent 3" w:semiHidden="0" w:uiPriority="68" w:unhideWhenUsed="0"/>
-    <w:lsdException w:name="Medium Grid 3 Accent 3" w:semiHidden="0" w:uiPriority="69" w:unhideWhenUsed="0"/>
-    <w:lsdException w:name="Dark List Accent 3" w:semiHidden="0" w:uiPriority="70" w:unhideWhenUsed="0"/>
-    <w:lsdException w:name="Colorful Shading Accent 3" w:semiHidden="0" w:uiPriority="71" w:unhideWhenUsed="0"/>
-    <w:lsdException w:name="Colorful List Accent 3" w:semiHidden="0" w:uiPriority="72" w:unhideWhenUsed="0"/>
-    <w:lsdException w:name="Colorful Grid Accent 3" w:semiHidden="0" w:uiPriority="73" w:unhideWhenUsed="0"/>
-    <w:lsdException w:name="Light Shading Accent 4" w:semiHidden="0" w:uiPriority="60" w:unhideWhenUsed="0"/>
-    <w:lsdException w:name="Light List Accent 4" w:semiHidden="0" w:uiPriority="61" w:unhideWhenUsed="0"/>
-    <w:lsdException w:name="Light Grid Accent 4" w:semiHidden="0" w:uiPriority="62" w:unhideWhenUsed="0"/>
-    <w:lsdException w:name="Medium Shading 1 Accent 4" w:semiHidden="0" w:uiPriority="63" w:unhideWhenUsed="0"/>
-    <w:lsdException w:name="Medium Shading 2 Accent 4" w:semiHidden="0" w:uiPriority="64" w:unhideWhenUsed="0"/>
-    <w:lsdException w:name="Medium List 1 Accent 4" w:semiHidden="0" w:uiPriority="65" w:unhideWhenUsed="0"/>
-    <w:lsdException w:name="Medium List 2 Accent 4" w:semiHidden="0" w:uiPriority="66" w:unhideWhenUsed="0"/>
-    <w:lsdException w:name="Medium Grid 1 Accent 4" w:semiHidden="0" w:uiPriority="67" w:unhideWhenUsed="0"/>
-    <w:lsdException w:name="Medium Grid 2 Accent 4" w:semiHidden="0" w:uiPriority="68" w:unhideWhenUsed="0"/>
-    <w:lsdException w:name="Medium Grid 3 Accent 4" w:semiHidden="0" w:uiPriority="69" w:unhideWhenUsed="0"/>
-    <w:lsdException w:name="Dark List Accent 4" w:semiHidden="0" w:uiPriority="70" w:unhideWhenUsed="0"/>
-    <w:lsdException w:name="Colorful Shading Accent 4" w:semiHidden="0" w:uiPriority="71" w:unhideWhenUsed="0"/>
-    <w:lsdException w:name="Colorful List Accent 4" w:semiHidden="0" w:uiPriority="72" w:unhideWhenUsed="0"/>
-    <w:lsdException w:name="Colorful Grid Accent 4" w:semiHidden="0" w:uiPriority="73" w:unhideWhenUsed="0"/>
-    <w:lsdException w:name="Light Shading Accent 5" w:semiHidden="0" w:uiPriority="60" w:unhideWhenUsed="0"/>
-    <w:lsdException w:name="Light List Accent 5" w:semiHidden="0" w:uiPriority="61" w:unhideWhenUsed="0"/>
-    <w:lsdException w:name="Light Grid Accent 5" w:semiHidden="0" w:uiPriority="62" w:unhideWhenUsed="0"/>
-    <w:lsdException w:name="Medium Shading 1 Accent 5" w:semiHidden="0" w:uiPriority="63" w:unhideWhenUsed="0"/>
-    <w:lsdException w:name="Medium Shading 2 Accent 5" w:semiHidden="0" w:uiPriority="64" w:unhideWhenUsed="0"/>
-    <w:lsdException w:name="Medium List 1 Accent 5" w:semiHidden="0" w:uiPriority="65" w:unhideWhenUsed="0"/>
-    <w:lsdException w:name="Medium List 2 Accent 5" w:semiHidden="0" w:uiPriority="66" w:unhideWhenUsed="0"/>
-    <w:lsdException w:name="Medium Grid 1 Accent 5" w:semiHidden="0" w:uiPriority="67" w:unhideWhenUsed="0"/>
-    <w:lsdException w:name="Medium Grid 2 Accent 5" w:semiHidden="0" w:uiPriority="68" w:unhideWhenUsed="0"/>
-    <w:lsdException w:name="Medium Grid 3 Accent 5" w:semiHidden="0" w:uiPriority="69" w:unhideWhenUsed="0"/>
-    <w:lsdException w:name="Dark List Accent 5" w:semiHidden="0" w:uiPriority="70" w:unhideWhenUsed="0"/>
-    <w:lsdException w:name="Colorful Shading Accent 5" w:semiHidden="0" w:uiPriority="71" w:unhideWhenUsed="0"/>
-    <w:lsdException w:name="Colorful List Accent 5" w:semiHidden="0" w:uiPriority="72" w:unhideWhenUsed="0"/>
-    <w:lsdException w:name="Colorful Grid Accent 5" w:semiHidden="0" w:uiPriority="73" w:unhideWhenUsed="0"/>
-    <w:lsdException w:name="Light Shading Accent 6" w:semiHidden="0" w:uiPriority="60" w:unhideWhenUsed="0"/>
-    <w:lsdException w:name="Light List Accent 6" w:semiHidden="0" w:uiPriority="61" w:unhideWhenUsed="0"/>
-    <w:lsdException w:name="Light Grid Accent 6" w:semiHidden="0" w:uiPriority="62" w:unhideWhenUsed="0"/>
-    <w:lsdException w:name="Medium Shading 1 Accent 6" w:semiHidden="0" w:uiPriority="63" w:unhideWhenUsed="0"/>
-    <w:lsdException w:name="Medium Shading 2 Accent 6" w:semiHidden="0" w:uiPriority="64" w:unhideWhenUsed="0"/>
-    <w:lsdException w:name="Medium List 1 Accent 6" w:semiHidden="0" w:uiPriority="65" w:unhideWhenUsed="0"/>
-    <w:lsdException w:name="Medium List 2 Accent 6" w:semiHidden="0" w:uiPriority="66" w:unhideWhenUsed="0"/>
-    <w:lsdException w:name="Medium Grid 1 Accent 6" w:semiHidden="0" w:uiPriority="67" w:unhideWhenUsed="0"/>
-    <w:lsdException w:name="Medium Grid 2 Accent 6" w:semiHidden="0" w:uiPriority="68" w:unhideWhenUsed="0"/>
-    <w:lsdException w:name="Medium Grid 3 Accent 6" w:semiHidden="0" w:uiPriority="69" w:unhideWhenUsed="0"/>
-    <w:lsdException w:name="Dark List Accent 6" w:semiHidden="0" w:uiPriority="70" w:unhideWhenUsed="0"/>
-    <w:lsdException w:name="Colorful Shading Accent 6" w:semiHidden="0" w:uiPriority="71" w:unhideWhenUsed="0"/>
-    <w:lsdException w:name="Colorful List Accent 6" w:semiHidden="0" w:uiPriority="72" w:unhideWhenUsed="0"/>
-    <w:lsdException w:name="Colorful Grid Accent 6" w:semiHidden="0" w:uiPriority="73" w:unhideWhenUsed="0"/>
-    <w:lsdException w:name="Subtle Emphasis" w:semiHidden="0" w:uiPriority="19" w:unhideWhenUsed="0" w:qFormat="1"/>
-    <w:lsdException w:name="Intense Emphasis" w:semiHidden="0" w:uiPriority="21" w:unhideWhenUsed="0" w:qFormat="1"/>
-    <w:lsdException w:name="Subtle Reference" w:semiHidden="0" w:uiPriority="31" w:unhideWhenUsed="0" w:qFormat="1"/>
-    <w:lsdException w:name="Intense Reference" w:semiHidden="0" w:uiPriority="32" w:unhideWhenUsed="0" w:qFormat="1"/>
-    <w:lsdException w:name="Book Title" w:semiHidden="0" w:uiPriority="33" w:unhideWhenUsed="0" w:qFormat="1"/>
-    <w:lsdException w:name="Bibliography" w:uiPriority="37"/>
-    <w:lsdException w:name="TOC Heading" w:uiPriority="39" w:qFormat="1"/>
-  </w:latentStyles>
-  <w:style w:type="paragraph" w:default="1" w:styleId="Normale">
-    <w:name w:val="Normal"/>
-    <w:qFormat/>
-  </w:style>
-  <w:style w:type="character" w:default="1" w:styleId="Carpredefinitoparagrafo">
-    <w:name w:val="Default Paragraph Font"/>
-    <w:uiPriority w:val="1"/>
-    <w:semiHidden/>
-    <w:unhideWhenUsed/>
-  </w:style>
-  <w:style w:type="table" w:default="1" w:styleId="Tabellanormale">
-    <w:name w:val="Normal Table"/>
-    <w:uiPriority w:val="99"/>
-    <w:semiHidden/>
-    <w:unhideWhenUsed/>
-    <w:tblPr>
-      <w:tblInd w:w="0" w:type="dxa"/>
-      <w:tblCellMar>
-        <w:top w:w="0" w:type="dxa"/>
-        <w:left w:w="108" w:type="dxa"/>
-        <w:bottom w:w="0" w:type="dxa"/>
-        <w:right w:w="108" w:type="dxa"/>
-      </w:tblCellMar>
-    </w:tblPr>
-  </w:style>
-  <w:style w:type="numbering" w:default="1" w:styleId="Nessunelenco">
-    <w:name w:val="No List"/>
-    <w:uiPriority w:val="99"/>
-    <w:semiHidden/>
-    <w:unhideWhenUsed/>
-  </w:style>
-  <w:style w:type="paragraph" w:customStyle="1" w:styleId="Corpo">
-    <w:name w:val="Corpo"/>
-    <w:qFormat/>
-    <w:rsid w:val="004F7740"/>
-    <w:rPr>
-      <w:rFonts w:ascii="Calibri" w:eastAsia="Arial Unicode MS" w:hAnsi="Calibri" w:cs="Arial Unicode MS"/>
-      <w:color w:val="000000"/>
-      <w:u w:color="000000"/>
-      <w:lang w:eastAsia="zh-CN" w:bidi="hi-IN"/>
-      <w14:textOutline w14:w="0" w14:cap="flat" w14:cmpd="sng" w14:algn="ctr">
-        <w14:noFill/>
-        <w14:prstDash w14:val="solid"/>
-        <w14:bevel/>
-      </w14:textOutline>
-    </w:rPr>
-  </w:style>
-  <w:style w:type="paragraph" w:customStyle="1" w:styleId="Contenutotabella">
-    <w:name w:val="Contenuto tabella"/>
-    <w:basedOn w:val="Normale"/>
-    <w:qFormat/>
-    <w:rsid w:val="004F7740"/>
-    <w:pPr>
-      <w:suppressLineNumbers/>
-      <w:spacing w:after="0" w:line="240" w:lineRule="auto"/>
-    </w:pPr>
-    <w:rPr>
-      <w:rFonts w:ascii="Times New Roman" w:eastAsia="Arial Unicode MS" w:hAnsi="Times New Roman" w:cs="Times New Roman"/>
-      <w:sz w:val="24"/>
-      <w:szCs w:val="24"/>
-      <w:u w:color="FFFFFF"/>
-    </w:rPr>
-  </w:style>
-  <w:style w:type="paragraph" w:styleId="Paragrafoelenco">
-    <w:name w:val="List Paragraph"/>
-    <w:basedOn w:val="Normale"/>
-    <w:uiPriority w:val="34"/>
-    <w:qFormat/>
-    <w:rsid w:val="004F7740"/>
-    <w:pPr>
-      <w:ind w:left="720"/>
-      <w:contextualSpacing/>
-    </w:pPr>
-  </w:style>
-</w:styles>
-</file>
-
-<file path=word/stylesWithEffects.xml><?xml version="1.0" encoding="utf-8"?>
-<w:styles xmlns:wpc="http://schemas.microsoft.com/office/word/2010/wordprocessingCanvas" xmlns:mc="http://schemas.openxmlformats.org/markup-compatibility/2006" xmlns:o="urn:schemas-microsoft-com:office:office" xmlns:r="http://schemas.openxmlformats.org/officeDocument/2006/relationships" xmlns:m="http://schemas.openxmlformats.org/officeDocument/2006/math" xmlns:v="urn:schemas-microsoft-com:vml" xmlns:wp14="http://schemas.microsoft.com/office/word/2010/wordprocessingDrawing" xmlns:wp="http://schemas.openxmlformats.org/drawingml/2006/wordprocessingDrawing" xmlns:w10="urn:schemas-microsoft-com:office:word" xmlns:w="http://schemas.openxmlformats.org/wordprocessingml/2006/main" xmlns:w14="http://schemas.microsoft.com/office/word/2010/wordml" xmlns:wpg="http://schemas.microsoft.com/office/word/2010/wordprocessingGroup" xmlns:wpi="http://schemas.microsoft.com/office/word/2010/wordprocessingInk" xmlns:wne="http://schemas.microsoft.com/office/word/2006/wordml" xmlns:wps="http://schemas.microsoft.com/office/word/2010/wordprocessingShape" mc:Ignorable="w14 wp14">
-  <w:docDefaults>
-    <w:rPrDefault>
-      <w:rPr>
-        <w:rFonts w:asciiTheme="minorHAnsi" w:eastAsiaTheme="minorHAnsi" w:hAnsiTheme="minorHAnsi" w:cstheme="minorBidi"/>
-        <w:sz w:val="22"/>
-        <w:szCs w:val="22"/>
-        <w:lang w:val="it-IT" w:eastAsia="en-US" w:bidi="ar-SA"/>
-      </w:rPr>
-    </w:rPrDefault>
-    <w:pPrDefault>
-      <w:pPr>
-        <w:spacing w:after="160" w:line="259" w:lineRule="auto"/>
-      </w:pPr>
-    </w:pPrDefault>
-  </w:docDefaults>
-  <w:latentStyles w:defLockedState="0" w:defUIPriority="99" w:defSemiHidden="1" w:defUnhideWhenUsed="1" w:defQFormat="0" w:count="267">
-    <w:lsdException w:name="Normal" w:semiHidden="0" w:uiPriority="0" w:unhideWhenUsed="0" w:qFormat="1"/>
-    <w:lsdException w:name="heading 1" w:semiHidden="0" w:uiPriority="9" w:unhideWhenUsed="0" w:qFormat="1"/>
-    <w:lsdException w:name="heading 2" w:uiPriority="9" w:qFormat="1"/>
-    <w:lsdException w:name="heading 3" w:uiPriority="9" w:qFormat="1"/>
-    <w:lsdException w:name="heading 4" w:uiPriority="9" w:qFormat="1"/>
-    <w:lsdException w:name="heading 5" w:uiPriority="9" w:qFormat="1"/>
-    <w:lsdException w:name="heading 6" w:uiPriority="9" w:qFormat="1"/>
-    <w:lsdException w:name="heading 7" w:uiPriority="9" w:qFormat="1"/>
-    <w:lsdException w:name="heading 8" w:uiPriority="9" w:qFormat="1"/>
-    <w:lsdException w:name="heading 9" w:uiPriority="9" w:qFormat="1"/>
-    <w:lsdException w:name="toc 1" w:uiPriority="39"/>
-    <w:lsdException w:name="toc 2" w:uiPriority="39"/>
-    <w:lsdException w:name="toc 3" w:uiPriority="39"/>
-    <w:lsdException w:name="toc 4" w:uiPriority="39"/>
-    <w:lsdException w:name="toc 5" w:uiPriority="39"/>
-    <w:lsdException w:name="toc 6" w:uiPriority="39"/>
-    <w:lsdException w:name="toc 7" w:uiPriority="39"/>
-    <w:lsdException w:name="toc 8" w:uiPriority="39"/>
-    <w:lsdException w:name="toc 9" w:uiPriority="39"/>
-    <w:lsdException w:name="caption" w:uiPriority="35" w:qFormat="1"/>
-    <w:lsdException w:name="Title" w:semiHidden="0" w:uiPriority="10" w:unhideWhenUsed="0" w:qFormat="1"/>
-    <w:lsdException w:name="Default Paragraph Font" w:uiPriority="1"/>
-    <w:lsdException w:name="Subtitle" w:semiHidden="0" w:uiPriority="11" w:unhideWhenUsed="0" w:qFormat="1"/>
-    <w:lsdException w:name="Strong" w:semiHidden="0" w:uiPriority="22" w:unhideWhenUsed="0" w:qFormat="1"/>
-    <w:lsdException w:name="Emphasis" w:semiHidden="0" w:uiPriority="20" w:unhideWhenUsed="0" w:qFormat="1"/>
-    <w:lsdException w:name="Table Grid" w:semiHidden="0" w:uiPriority="39" w:unhideWhenUsed="0"/>
-    <w:lsdException w:name="Placeholder Text" w:unhideWhenUsed="0"/>
-    <w:lsdException w:name="No Spacing" w:semiHidden="0" w:uiPriority="1" w:unhideWhenUsed="0" w:qFormat="1"/>
-    <w:lsdException w:name="Light Shading" w:semiHidden="0" w:uiPriority="60" w:unhideWhenUsed="0"/>
-    <w:lsdException w:name="Light List" w:semiHidden="0" w:uiPriority="61" w:unhideWhenUsed="0"/>
-    <w:lsdException w:name="Light Grid" w:semiHidden="0" w:uiPriority="62" w:unhideWhenUsed="0"/>
-    <w:lsdException w:name="Medium Shading 1" w:semiHidden="0" w:uiPriority="63" w:unhideWhenUsed="0"/>
-    <w:lsdException w:name="Medium Shading 2" w:semiHidden="0" w:uiPriority="64" w:unhideWhenUsed="0"/>
-    <w:lsdException w:name="Medium List 1" w:semiHidden="0" w:uiPriority="65" w:unhideWhenUsed="0"/>
-    <w:lsdException w:name="Medium List 2" w:semiHidden="0" w:uiPriority="66" w:unhideWhenUsed="0"/>
-    <w:lsdException w:name="Medium Grid 1" w:semiHidden="0" w:uiPriority="67" w:unhideWhenUsed="0"/>
-    <w:lsdException w:name="Medium Grid 2" w:semiHidden="0" w:uiPriority="68" w:unhideWhenUsed="0"/>
-    <w:lsdException w:name="Medium Grid 3" w:semiHidden="0" w:uiPriority="69" w:unhideWhenUsed="0"/>
-    <w:lsdException w:name="Dark List" w:semiHidden="0" w:uiPriority="70" w:unhideWhenUsed="0"/>
-    <w:lsdException w:name="Colorful Shading" w:semiHidden="0" w:uiPriority="71" w:unhideWhenUsed="0"/>
-    <w:lsdException w:name="Colorful List" w:semiHidden="0" w:uiPriority="72" w:unhideWhenUsed="0"/>
-    <w:lsdException w:name="Colorful Grid" w:semiHidden="0" w:uiPriority="73" w:unhideWhenUsed="0"/>
-    <w:lsdException w:name="Light Shading Accent 1" w:semiHidden="0" w:uiPriority="60" w:unhideWhenUsed="0"/>
-    <w:lsdException w:name="Light List Accent 1" w:semiHidden="0" w:uiPriority="61" w:unhideWhenUsed="0"/>
-    <w:lsdException w:name="Light Grid Accent 1" w:semiHidden="0" w:uiPriority="62" w:unhideWhenUsed="0"/>
-    <w:lsdException w:name="Medium Shading 1 Accent 1" w:semiHidden="0" w:uiPriority="63" w:unhideWhenUsed="0"/>
-    <w:lsdException w:name="Medium Shading 2 Accent 1" w:semiHidden="0" w:uiPriority="64" w:unhideWhenUsed="0"/>
-    <w:lsdException w:name="Medium List 1 Accent 1" w:semiHidden="0" w:uiPriority="65" w:unhideWhenUsed="0"/>
-    <w:lsdException w:name="Revision" w:unhideWhenUsed="0"/>
-    <w:lsdException w:name="List Paragraph" w:semiHidden="0" w:uiPriority="34" w:unhideWhenUsed="0" w:qFormat="1"/>
-    <w:lsdException w:name="Quote" w:semiHidden="0" w:uiPriority="29" w:unhideWhenUsed="0" w:qFormat="1"/>
-    <w:lsdException w:name="Intense Quote" w:semiHidden="0" w:uiPriority="30" w:unhideWhenUsed="0" w:qFormat="1"/>
-    <w:lsdException w:name="Medium List 2 Accent 1" w:semiHidden="0" w:uiPriority="66" w:unhideWhenUsed="0"/>
-    <w:lsdException w:name="Medium Grid 1 Accent 1" w:semiHidden="0" w:uiPriority="67" w:unhideWhenUsed="0"/>
-    <w:lsdException w:name="Medium Grid 2 Accent 1" w:semiHidden="0" w:uiPriority="68" w:unhideWhenUsed="0"/>
-    <w:lsdException w:name="Medium Grid 3 Accent 1" w:semiHidden="0" w:uiPriority="69" w:unhideWhenUsed="0"/>
-    <w:lsdException w:name="Dark List Accent 1" w:semiHidden="0" w:uiPriority="70" w:unhideWhenUsed="0"/>
-    <w:lsdException w:name="Colorful Shading Accent 1" w:semiHidden="0" w:uiPriority="71" w:unhideWhenUsed="0"/>
-    <w:lsdException w:name="Colorful List Accent 1" w:semiHidden="0" w:uiPriority="72" w:unhideWhenUsed="0"/>
-    <w:lsdException w:name="Colorful Grid Accent 1" w:semiHidden="0" w:uiPriority="73" w:unhideWhenUsed="0"/>
-    <w:lsdException w:name="Light Shading Accent 2" w:semiHidden="0" w:uiPriority="60" w:unhideWhenUsed="0"/>
-    <w:lsdException w:name="Light List Accent 2" w:semiHidden="0" w:uiPriority="61" w:unhideWhenUsed="0"/>
-    <w:lsdException w:name="Light Grid Accent 2" w:semiHidden="0" w:uiPriority="62" w:unhideWhenUsed="0"/>
-    <w:lsdException w:name="Medium Shading 1 Accent 2" w:semiHidden="0" w:uiPriority="63" w:unhideWhenUsed="0"/>
-    <w:lsdException w:name="Medium Shading 2 Accent 2" w:semiHidden="0" w:uiPriority="64" w:unhideWhenUsed="0"/>
-    <w:lsdException w:name="Medium List 1 Accent 2" w:semiHidden="0" w:uiPriority="65" w:unhideWhenUsed="0"/>
-    <w:lsdException w:name="Medium List 2 Accent 2" w:semiHidden="0" w:uiPriority="66" w:unhideWhenUsed="0"/>
-    <w:lsdException w:name="Medium Grid 1 Accent 2" w:semiHidden="0" w:uiPriority="67" w:unhideWhenUsed="0"/>
-    <w:lsdException w:name="Medium Grid 2 Accent 2" w:semiHidden="0" w:uiPriority="68" w:unhideWhenUsed="0"/>
-    <w:lsdException w:name="Medium Grid 3 Accent 2" w:semiHidden="0" w:uiPriority="69" w:unhideWhenUsed="0"/>
-    <w:lsdException w:name="Dark List Accent 2" w:semiHidden="0" w:uiPriority="70" w:unhideWhenUsed="0"/>
-    <w:lsdException w:name="Colorful Shading Accent 2" w:semiHidden="0" w:uiPriority="71" w:unhideWhenUsed="0"/>
-    <w:lsdException w:name="Colorful List Accent 2" w:semiHidden="0" w:uiPriority="72" w:unhideWhenUsed="0"/>
-    <w:lsdException w:name="Colorful Grid Accent 2" w:semiHidden="0" w:uiPriority="73" w:unhideWhenUsed="0"/>
-    <w:lsdException w:name="Light Shading Accent 3" w:semiHidden="0" w:uiPriority="60" w:unhideWhenUsed="0"/>
-    <w:lsdException w:name="Light List Accent 3" w:semiHidden="0" w:uiPriority="61" w:unhideWhenUsed="0"/>
-    <w:lsdException w:name="Light Grid Accent 3" w:semiHidden="0" w:uiPriority="62" w:unhideWhenUsed="0"/>
-    <w:lsdException w:name="Medium Shading 1 Accent 3" w:semiHidden="0" w:uiPriority="63" w:unhideWhenUsed="0"/>
-    <w:lsdException w:name="Medium Shading 2 Accent 3" w:semiHidden="0" w:uiPriority="64" w:unhideWhenUsed="0"/>
-    <w:lsdException w:name="Medium List 1 Accent 3" w:semiHidden="0" w:uiPriority="65" w:unhideWhenUsed="0"/>
-    <w:lsdException w:name="Medium List 2 Accent 3" w:semiHidden="0" w:uiPriority="66" w:unhideWhenUsed="0"/>
-    <w:lsdException w:name="Medium Grid 1 Accent 3" w:semiHidden="0" w:uiPriority="67" w:unhideWhenUsed="0"/>
-    <w:lsdException w:name="Medium Grid 2 Accent 3" w:semiHidden="0" w:uiPriority="68" w:unhideWhenUsed="0"/>
-    <w:lsdException w:name="Medium Grid 3 Accent 3" w:semiHidden="0" w:uiPriority="69" w:unhideWhenUsed="0"/>
-    <w:lsdException w:name="Dark List Accent 3" w:semiHidden="0" w:uiPriority="70" w:unhideWhenUsed="0"/>
-    <w:lsdException w:name="Colorful Shading Accent 3" w:semiHidden="0" w:uiPriority="71" w:unhideWhenUsed="0"/>
-    <w:lsdException w:name="Colorful List Accent 3" w:semiHidden="0" w:uiPriority="72" w:unhideWhenUsed="0"/>
-    <w:lsdException w:name="Colorful Grid Accent 3" w:semiHidden="0" w:uiPriority="73" w:unhideWhenUsed="0"/>
-    <w:lsdException w:name="Light Shading Accent 4" w:semiHidden="0" w:uiPriority="60" w:unhideWhenUsed="0"/>
-    <w:lsdException w:name="Light List Accent 4" w:semiHidden="0" w:uiPriority="61" w:unhideWhenUsed="0"/>
-    <w:lsdException w:name="Light Grid Accent 4" w:semiHidden="0" w:uiPriority="62" w:unhideWhenUsed="0"/>
-    <w:lsdException w:name="Medium Shading 1 Accent 4" w:semiHidden="0" w:uiPriority="63" w:unhideWhenUsed="0"/>
-    <w:lsdException w:name="Medium Shading 2 Accent 4" w:semiHidden="0" w:uiPriority="64" w:unhideWhenUsed="0"/>
-    <w:lsdException w:name="Medium List 1 Accent 4" w:semiHidden="0" w:uiPriority="65" w:unhideWhenUsed="0"/>
-    <w:lsdException w:name="Medium List 2 Accent 4" w:semiHidden="0" w:uiPriority="66" w:unhideWhenUsed="0"/>
-    <w:lsdException w:name="Medium Grid 1 Accent 4" w:semiHidden="0" w:uiPriority="67" w:unhideWhenUsed="0"/>
-    <w:lsdException w:name="Medium Grid 2 Accent 4" w:semiHidden="0" w:uiPriority="68" w:unhideWhenUsed="0"/>
-    <w:lsdException w:name="Medium Grid 3 Accent 4" w:semiHidden="0" w:uiPriority="69" w:unhideWhenUsed="0"/>
-    <w:lsdException w:name="Dark List Accent 4" w:semiHidden="0" w:uiPriority="70" w:unhideWhenUsed="0"/>
-    <w:lsdException w:name="Colorful Shading Accent 4" w:semiHidden="0" w:uiPriority="71" w:unhideWhenUsed="0"/>
-    <w:lsdException w:name="Colorful List Accent 4" w:semiHidden="0" w:uiPriority="72" w:unhideWhenUsed="0"/>
-    <w:lsdException w:name="Colorful Grid Accent 4" w:semiHidden="0" w:uiPriority="73" w:unhideWhenUsed="0"/>
-    <w:lsdException w:name="Light Shading Accent 5" w:semiHidden="0" w:uiPriority="60" w:unhideWhenUsed="0"/>
-    <w:lsdException w:name="Light List Accent 5" w:semiHidden="0" w:uiPriority="61" w:unhideWhenUsed="0"/>
-    <w:lsdException w:name="Light Grid Accent 5" w:semiHidden="0" w:uiPriority="62" w:unhideWhenUsed="0"/>
-    <w:lsdException w:name="Medium Shading 1 Accent 5" w:semiHidden="0" w:uiPriority="63" w:unhideWhenUsed="0"/>
-    <w:lsdException w:name="Medium Shading 2 Accent 5" w:semiHidden="0" w:uiPriority="64" w:unhideWhenUsed="0"/>
-    <w:lsdException w:name="Medium List 1 Accent 5" w:semiHidden="0" w:uiPriority="65" w:unhideWhenUsed="0"/>
-    <w:lsdException w:name="Medium List 2 Accent 5" w:semiHidden="0" w:uiPriority="66" w:unhideWhenUsed="0"/>
-    <w:lsdException w:name="Medium Grid 1 Accent 5" w:semiHidden="0" w:uiPriority="67" w:unhideWhenUsed="0"/>
-    <w:lsdException w:name="Medium Grid 2 Accent 5" w:semiHidden="0" w:uiPriority="68" w:unhideWhenUsed="0"/>
-    <w:lsdException w:name="Medium Grid 3 Accent 5" w:semiHidden="0" w:uiPriority="69" w:unhideWhenUsed="0"/>
-    <w:lsdException w:name="Dark List Accent 5" w:semiHidden="0" w:uiPriority="70" w:unhideWhenUsed="0"/>
-    <w:lsdException w:name="Colorful Shading Accent 5" w:semiHidden="0" w:uiPriority="71" w:unhideWhenUsed="0"/>
-    <w:lsdException w:name="Colorful List Accent 5" w:semiHidden="0" w:uiPriority="72" w:unhideWhenUsed="0"/>
-    <w:lsdException w:name="Colorful Grid Accent 5" w:semiHidden="0" w:uiPriority="73" w:unhideWhenUsed="0"/>
-    <w:lsdException w:name="Light Shading Accent 6" w:semiHidden="0" w:uiPriority="60" w:unhideWhenUsed="0"/>
-    <w:lsdException w:name="Light List Accent 6" w:semiHidden="0" w:uiPriority="61" w:unhideWhenUsed="0"/>
-    <w:lsdException w:name="Light Grid Accent 6" w:semiHidden="0" w:uiPriority="62" w:unhideWhenUsed="0"/>
-    <w:lsdException w:name="Medium Shading 1 Accent 6" w:semiHidden="0" w:uiPriority="63" w:unhideWhenUsed="0"/>
-    <w:lsdException w:name="Medium Shading 2 Accent 6" w:semiHidden="0" w:uiPriority="64" w:unhideWhenUsed="0"/>
-    <w:lsdException w:name="Medium List 1 Accent 6" w:semiHidden="0" w:uiPriority="65" w:unhideWhenUsed="0"/>
-    <w:lsdException w:name="Medium List 2 Accent 6" w:semiHidden="0" w:uiPriority="66" w:unhideWhenUsed="0"/>
-    <w:lsdException w:name="Medium Grid 1 Accent 6" w:semiHidden="0" w:uiPriority="67" w:unhideWhenUsed="0"/>
-    <w:lsdException w:name="Medium Grid 2 Accent 6" w:semiHidden="0" w:uiPriority="68" w:unhideWhenUsed="0"/>
-    <w:lsdException w:name="Medium Grid 3 Accent 6" w:semiHidden="0" w:uiPriority="69" w:unhideWhenUsed="0"/>
-    <w:lsdException w:name="Dark List Accent 6" w:semiHidden="0" w:uiPriority="70" w:unhideWhenUsed="0"/>
-    <w:lsdException w:name="Colorful Shading Accent 6" w:semiHidden="0" w:uiPriority="71" w:unhideWhenUsed="0"/>
-    <w:lsdException w:name="Colorful List Accent 6" w:semiHidden="0" w:uiPriority="72" w:unhideWhenUsed="0"/>
-    <w:lsdException w:name="Colorful Grid Accent 6" w:semiHidden="0" w:uiPriority="73" w:unhideWhenUsed="0"/>
-    <w:lsdException w:name="Subtle Emphasis" w:semiHidden="0" w:uiPriority="19" w:unhideWhenUsed="0" w:qFormat="1"/>
-    <w:lsdException w:name="Intense Emphasis" w:semiHidden="0" w:uiPriority="21" w:unhideWhenUsed="0" w:qFormat="1"/>
-    <w:lsdException w:name="Subtle Reference" w:semiHidden="0" w:uiPriority="31" w:unhideWhenUsed="0" w:qFormat="1"/>
-    <w:lsdException w:name="Intense Reference" w:semiHidden="0" w:uiPriority="32" w:unhideWhenUsed="0" w:qFormat="1"/>
-    <w:lsdException w:name="Book Title" w:semiHidden="0" w:uiPriority="33" w:unhideWhenUsed="0" w:qFormat="1"/>
-    <w:lsdException w:name="Bibliography" w:uiPriority="37"/>
-    <w:lsdException w:name="TOC Heading" w:uiPriority="39" w:qFormat="1"/>
+  <w:latentStyles w:defLockedState="0" w:defUIPriority="99" w:defSemiHidden="0" w:defUnhideWhenUsed="0" w:defQFormat="0" w:count="376">
+    <w:lsdException w:name="Normal" w:uiPriority="0" w:qFormat="1"/>
+    <w:lsdException w:name="heading 1" w:uiPriority="9" w:qFormat="1"/>
+    <w:lsdException w:name="heading 2" w:semiHidden="1" w:uiPriority="9" w:unhideWhenUsed="1" w:qFormat="1"/>
+    <w:lsdException w:name="heading 3" w:semiHidden="1" w:uiPriority="9" w:unhideWhenUsed="1" w:qFormat="1"/>
+    <w:lsdException w:name="heading 4" w:semiHidden="1" w:uiPriority="9" w:unhideWhenUsed="1" w:qFormat="1"/>
+    <w:lsdException w:name="heading 5" w:semiHidden="1" w:uiPriority="9" w:unhideWhenUsed="1" w:qFormat="1"/>
+    <w:lsdException w:name="heading 6" w:semiHidden="1" w:uiPriority="9" w:unhideWhenUsed="1" w:qFormat="1"/>
+    <w:lsdException w:name="heading 7" w:semiHidden="1" w:uiPriority="9" w:unhideWhenUsed="1" w:qFormat="1"/>
+    <w:lsdException w:name="heading 8" w:semiHidden="1" w:uiPriority="9" w:unhideWhenUsed="1" w:qFormat="1"/>
+    <w:lsdException w:name="heading 9" w:semiHidden="1" w:uiPriority="9" w:unhideWhenUsed="1" w:qFormat="1"/>
+    <w:lsdException w:name="index 1" w:semiHidden="1" w:unhideWhenUsed="1"/>
+    <w:lsdException w:name="index 2" w:semiHidden="1" w:unhideWhenUsed="1"/>
+    <w:lsdException w:name="index 3" w:semiHidden="1" w:unhideWhenUsed="1"/>
+    <w:lsdException w:name="index 4" w:semiHidden="1" w:unhideWhenUsed="1"/>
+    <w:lsdException w:name="index 5" w:semiHidden="1" w:unhideWhenUsed="1"/>
+    <w:lsdException w:name="index 6" w:semiHidden="1" w:unhideWhenUsed="1"/>
+    <w:lsdException w:name="index 7" w:semiHidden="1" w:unhideWhenUsed="1"/>
+    <w:lsdException w:name="index 8" w:semiHidden="1" w:unhideWhenUsed="1"/>
+    <w:lsdException w:name="index 9" w:semiHidden="1" w:unhideWhenUsed="1"/>
+    <w:lsdException w:name="toc 1" w:semiHidden="1" w:uiPriority="39" w:unhideWhenUsed="1"/>
+    <w:lsdException w:name="toc 2" w:semiHidden="1" w:uiPriority="39" w:unhideWhenUsed="1"/>
+    <w:lsdException w:name="toc 3" w:semiHidden="1" w:uiPriority="39" w:unhideWhenUsed="1"/>
+    <w:lsdException w:name="toc 4" w:semiHidden="1" w:uiPriority="39" w:unhideWhenUsed="1"/>
+    <w:lsdException w:name="toc 5" w:semiHidden="1" w:uiPriority="39" w:unhideWhenUsed="1"/>
+    <w:lsdException w:name="toc 6" w:semiHidden="1" w:uiPriority="39" w:unhideWhenUsed="1"/>
+    <w:lsdException w:name="toc 7" w:semiHidden="1" w:uiPriority="39" w:unhideWhenUsed="1"/>
+    <w:lsdException w:name="toc 8" w:semiHidden="1" w:uiPriority="39" w:unhideWhenUsed="1"/>
+    <w:lsdException w:name="toc 9" w:semiHidden="1" w:uiPriority="39" w:unhideWhenUsed="1"/>
+    <w:lsdException w:name="Normal Indent" w:semiHidden="1" w:unhideWhenUsed="1"/>
+    <w:lsdException w:name="footnote text" w:semiHidden="1" w:unhideWhenUsed="1"/>
+    <w:lsdException w:name="annotation text" w:semiHidden="1" w:unhideWhenUsed="1"/>
+    <w:lsdException w:name="header" w:semiHidden="1" w:unhideWhenUsed="1"/>
+    <w:lsdException w:name="footer" w:semiHidden="1" w:unhideWhenUsed="1"/>
+    <w:lsdException w:name="index heading" w:semiHidden="1" w:unhideWhenUsed="1"/>
+    <w:lsdException w:name="caption" w:semiHidden="1" w:uiPriority="35" w:unhideWhenUsed="1" w:qFormat="1"/>
+    <w:lsdException w:name="table of figures" w:semiHidden="1" w:unhideWhenUsed="1"/>
+    <w:lsdException w:name="envelope address" w:semiHidden="1" w:unhideWhenUsed="1"/>
+    <w:lsdException w:name="envelope return" w:semiHidden="1" w:unhideWhenUsed="1"/>
+    <w:lsdException w:name="footnote reference" w:semiHidden="1" w:unhideWhenUsed="1"/>
+    <w:lsdException w:name="annotation reference" w:semiHidden="1" w:unhideWhenUsed="1"/>
+    <w:lsdException w:name="line number" w:semiHidden="1" w:unhideWhenUsed="1"/>
+    <w:lsdException w:name="page number" w:semiHidden="1" w:unhideWhenUsed="1"/>
+    <w:lsdException w:name="endnote reference" w:semiHidden="1" w:unhideWhenUsed="1"/>
+    <w:lsdException w:name="endnote text" w:semiHidden="1" w:unhideWhenUsed="1"/>
+    <w:lsdException w:name="table of authorities" w:semiHidden="1" w:unhideWhenUsed="1"/>
+    <w:lsdException w:name="macro" w:semiHidden="1" w:unhideWhenUsed="1"/>
+    <w:lsdException w:name="toa heading" w:semiHidden="1" w:unhideWhenUsed="1"/>
+    <w:lsdException w:name="List" w:semiHidden="1" w:unhideWhenUsed="1"/>
+    <w:lsdException w:name="List Bullet" w:semiHidden="1" w:unhideWhenUsed="1"/>
+    <w:lsdException w:name="List Number" w:semiHidden="1" w:unhideWhenUsed="1"/>
+    <w:lsdException w:name="List 2" w:semiHidden="1" w:unhideWhenUsed="1"/>
+    <w:lsdException w:name="List 3" w:semiHidden="1" w:unhideWhenUsed="1"/>
+    <w:lsdException w:name="List 4" w:semiHidden="1" w:unhideWhenUsed="1"/>
+    <w:lsdException w:name="List 5" w:semiHidden="1" w:unhideWhenUsed="1"/>
+    <w:lsdException w:name="List Bullet 2" w:semiHidden="1" w:unhideWhenUsed="1"/>
+    <w:lsdException w:name="List Bullet 3" w:semiHidden="1" w:unhideWhenUsed="1"/>
+    <w:lsdException w:name="List Bullet 4" w:semiHidden="1" w:unhideWhenUsed="1"/>
+    <w:lsdException w:name="List Bullet 5" w:semiHidden="1" w:unhideWhenUsed="1"/>
+    <w:lsdException w:name="List Number 2" w:semiHidden="1" w:unhideWhenUsed="1"/>
+    <w:lsdException w:name="List Number 3" w:semiHidden="1" w:unhideWhenUsed="1"/>
+    <w:lsdException w:name="List Number 4" w:semiHidden="1" w:unhideWhenUsed="1"/>
+    <w:lsdException w:name="List Number 5" w:semiHidden="1" w:unhideWhenUsed="1"/>
+    <w:lsdException w:name="Title" w:uiPriority="10" w:qFormat="1"/>
+    <w:lsdException w:name="Closing" w:semiHidden="1" w:unhideWhenUsed="1"/>
+    <w:lsdException w:name="Signature" w:semiHidden="1" w:unhideWhenUsed="1"/>
+    <w:lsdException w:name="Default Paragraph Font" w:semiHidden="1" w:uiPriority="1" w:unhideWhenUsed="1"/>
+    <w:lsdException w:name="Body Text" w:semiHidden="1" w:unhideWhenUsed="1"/>
+    <w:lsdException w:name="Body Text Indent" w:semiHidden="1" w:unhideWhenUsed="1"/>
+    <w:lsdException w:name="List Continue" w:semiHidden="1" w:unhideWhenUsed="1"/>
+    <w:lsdException w:name="List Continue 2" w:semiHidden="1" w:unhideWhenUsed="1"/>
+    <w:lsdException w:name="List Continue 3" w:semiHidden="1" w:unhideWhenUsed="1"/>
+    <w:lsdException w:name="List Continue 4" w:semiHidden="1" w:unhideWhenUsed="1"/>
+    <w:lsdException w:name="List Continue 5" w:semiHidden="1" w:unhideWhenUsed="1"/>
+    <w:lsdException w:name="Message Header" w:semiHidden="1" w:unhideWhenUsed="1"/>
+    <w:lsdException w:name="Subtitle" w:uiPriority="11" w:qFormat="1"/>
+    <w:lsdException w:name="Salutation" w:semiHidden="1" w:unhideWhenUsed="1"/>
+    <w:lsdException w:name="Date" w:semiHidden="1" w:unhideWhenUsed="1"/>
+    <w:lsdException w:name="Body Text First Indent" w:semiHidden="1" w:unhideWhenUsed="1"/>
+    <w:lsdException w:name="Body Text First Indent 2" w:semiHidden="1" w:unhideWhenUsed="1"/>
+    <w:lsdException w:name="Note Heading" w:semiHidden="1" w:unhideWhenUsed="1"/>
+    <w:lsdException w:name="Body Text 2" w:semiHidden="1" w:unhideWhenUsed="1"/>
+    <w:lsdException w:name="Body Text 3" w:semiHidden="1" w:unhideWhenUsed="1"/>
+    <w:lsdException w:name="Body Text Indent 2" w:semiHidden="1" w:unhideWhenUsed="1"/>
+    <w:lsdException w:name="Body Text Indent 3" w:semiHidden="1" w:unhideWhenUsed="1"/>
+    <w:lsdException w:name="Block Text" w:semiHidden="1" w:unhideWhenUsed="1"/>
+    <w:lsdException w:name="Hyperlink" w:semiHidden="1" w:unhideWhenUsed="1"/>
+    <w:lsdException w:name="FollowedHyperlink" w:semiHidden="1" w:unhideWhenUsed="1"/>
+    <w:lsdException w:name="Strong" w:uiPriority="22" w:qFormat="1"/>
+    <w:lsdException w:name="Emphasis" w:uiPriority="20" w:qFormat="1"/>
+    <w:lsdException w:name="Document Map" w:semiHidden="1" w:unhideWhenUsed="1"/>
+    <w:lsdException w:name="Plain Text" w:semiHidden="1" w:unhideWhenUsed="1"/>
+    <w:lsdException w:name="E-mail Signature" w:semiHidden="1" w:unhideWhenUsed="1"/>
+    <w:lsdException w:name="HTML Top of Form" w:semiHidden="1" w:unhideWhenUsed="1"/>
+    <w:lsdException w:name="HTML Bottom of Form" w:semiHidden="1" w:unhideWhenUsed="1"/>
+    <w:lsdException w:name="Normal (Web)" w:semiHidden="1" w:unhideWhenUsed="1"/>
+    <w:lsdException w:name="HTML Acronym" w:semiHidden="1" w:unhideWhenUsed="1"/>
+    <w:lsdException w:name="HTML Address" w:semiHidden="1" w:unhideWhenUsed="1"/>
+    <w:lsdException w:name="HTML Cite" w:semiHidden="1" w:unhideWhenUsed="1"/>
+    <w:lsdException w:name="HTML Code" w:semiHidden="1" w:unhideWhenUsed="1"/>
+    <w:lsdException w:name="HTML Definition" w:semiHidden="1" w:unhideWhenUsed="1"/>
+    <w:lsdException w:name="HTML Keyboard" w:semiHidden="1" w:unhideWhenUsed="1"/>
+    <w:lsdException w:name="HTML Preformatted" w:semiHidden="1" w:unhideWhenUsed="1"/>
+    <w:lsdException w:name="HTML Sample" w:semiHidden="1" w:unhideWhenUsed="1"/>
+    <w:lsdException w:name="HTML Typewriter" w:semiHidden="1" w:unhideWhenUsed="1"/>
+    <w:lsdException w:name="HTML Variable" w:semiHidden="1" w:unhideWhenUsed="1"/>
+    <w:lsdException w:name="Normal Table" w:semiHidden="1" w:unhideWhenUsed="1"/>
+    <w:lsdException w:name="annotation subject" w:semiHidden="1" w:unhideWhenUsed="1"/>
+    <w:lsdException w:name="No List" w:semiHidden="1" w:unhideWhenUsed="1"/>
+    <w:lsdException w:name="Outline List 1" w:semiHidden="1" w:unhideWhenUsed="1"/>
+    <w:lsdException w:name="Outline List 2" w:semiHidden="1" w:unhideWhenUsed="1"/>
+    <w:lsdException w:name="Outline List 3" w:semiHidden="1" w:unhideWhenUsed="1"/>
+    <w:lsdException w:name="Table Simple 1" w:semiHidden="1" w:unhideWhenUsed="1"/>
+    <w:lsdException w:name="Table Simple 2" w:semiHidden="1" w:unhideWhenUsed="1"/>
+    <w:lsdException w:name="Table Simple 3" w:semiHidden="1" w:unhideWhenUsed="1"/>
+    <w:lsdException w:name="Table Classic 1" w:semiHidden="1" w:unhideWhenUsed="1"/>
+    <w:lsdException w:name="Table Classic 2" w:semiHidden="1" w:unhideWhenUsed="1"/>
+    <w:lsdException w:name="Table Classic 3" w:semiHidden="1" w:unhideWhenUsed="1"/>
+    <w:lsdException w:name="Table Classic 4" w:semiHidden="1" w:unhideWhenUsed="1"/>
+    <w:lsdException w:name="Table Colorful 1" w:semiHidden="1" w:unhideWhenUsed="1"/>
+    <w:lsdException w:name="Table Colorful 2" w:semiHidden="1" w:unhideWhenUsed="1"/>
+    <w:lsdException w:name="Table Colorful 3" w:semiHidden="1" w:unhideWhenUsed="1"/>
+    <w:lsdException w:name="Table Columns 1" w:semiHidden="1" w:unhideWhenUsed="1"/>
+    <w:lsdException w:name="Table Columns 2" w:semiHidden="1" w:unhideWhenUsed="1"/>
+    <w:lsdException w:name="Table Columns 3" w:semiHidden="1" w:unhideWhenUsed="1"/>
+    <w:lsdException w:name="Table Columns 4" w:semiHidden="1" w:unhideWhenUsed="1"/>
+    <w:lsdException w:name="Table Columns 5" w:semiHidden="1" w:unhideWhenUsed="1"/>
+    <w:lsdException w:name="Table Grid 1" w:semiHidden="1" w:unhideWhenUsed="1"/>
+    <w:lsdException w:name="Table Grid 2" w:semiHidden="1" w:unhideWhenUsed="1"/>
+    <w:lsdException w:name="Table Grid 3" w:semiHidden="1" w:unhideWhenUsed="1"/>
+    <w:lsdException w:name="Table Grid 4" w:semiHidden="1" w:unhideWhenUsed="1"/>
+    <w:lsdException w:name="Table Grid 5" w:semiHidden="1" w:unhideWhenUsed="1"/>
+    <w:lsdException w:name="Table Grid 6" w:semiHidden="1" w:unhideWhenUsed="1"/>
+    <w:lsdException w:name="Table Grid 7" w:semiHidden="1" w:unhideWhenUsed="1"/>
+    <w:lsdException w:name="Table Grid 8" w:semiHidden="1" w:unhideWhenUsed="1"/>
+    <w:lsdException w:name="Table List 1" w:semiHidden="1" w:unhideWhenUsed="1"/>
+    <w:lsdException w:name="Table List 2" w:semiHidden="1" w:unhideWhenUsed="1"/>
+    <w:lsdException w:name="Table List 3" w:semiHidden="1" w:unhideWhenUsed="1"/>
+    <w:lsdException w:name="Table List 4" w:semiHidden="1" w:unhideWhenUsed="1"/>
+    <w:lsdException w:name="Table List 5" w:semiHidden="1" w:unhideWhenUsed="1"/>
+    <w:lsdException w:name="Table List 6" w:semiHidden="1" w:unhideWhenUsed="1"/>
+    <w:lsdException w:name="Table List 7" w:semiHidden="1" w:unhideWhenUsed="1"/>
+    <w:lsdException w:name="Table List 8" w:semiHidden="1" w:unhideWhenUsed="1"/>
+    <w:lsdException w:name="Table 3D effects 1" w:semiHidden="1" w:unhideWhenUsed="1"/>
+    <w:lsdException w:name="Table 3D effects 2" w:semiHidden="1" w:unhideWhenUsed="1"/>
+    <w:lsdException w:name="Table 3D effects 3" w:semiHidden="1" w:unhideWhenUsed="1"/>
+    <w:lsdException w:name="Table Contemporary" w:semiHidden="1" w:unhideWhenUsed="1"/>
+    <w:lsdException w:name="Table Elegant" w:semiHidden="1" w:unhideWhenUsed="1"/>
+    <w:lsdException w:name="Table Professional" w:semiHidden="1" w:unhideWhenUsed="1"/>
+    <w:lsdException w:name="Table Subtle 1" w:semiHidden="1" w:unhideWhenUsed="1"/>
+    <w:lsdException w:name="Table Subtle 2" w:semiHidden="1" w:unhideWhenUsed="1"/>
+    <w:lsdException w:name="Table Web 1" w:semiHidden="1" w:unhideWhenUsed="1"/>
+    <w:lsdException w:name="Table Web 2" w:semiHidden="1" w:unhideWhenUsed="1"/>
+    <w:lsdException w:name="Table Web 3" w:semiHidden="1" w:unhideWhenUsed="1"/>
+    <w:lsdException w:name="Balloon Text" w:semiHidden="1" w:unhideWhenUsed="1"/>
+    <w:lsdException w:name="Table Grid" w:semiHidden="1" w:uiPriority="39" w:unhideWhenUsed="1"/>
+    <w:lsdException w:name="Table Theme" w:semiHidden="1" w:unhideWhenUsed="1"/>
+    <w:lsdException w:name="Placeholder Text" w:semiHidden="1"/>
+    <w:lsdException w:name="No Spacing" w:uiPriority="1" w:qFormat="1"/>
+    <w:lsdException w:name="Light Shading" w:uiPriority="60"/>
+    <w:lsdException w:name="Light List" w:uiPriority="61"/>
+    <w:lsdException w:name="Light Grid" w:uiPriority="62"/>
+    <w:lsdException w:name="Medium Shading 1" w:uiPriority="63"/>
+    <w:lsdException w:name="Medium Shading 2" w:uiPriority="64"/>
+    <w:lsdException w:name="Medium List 1" w:uiPriority="65"/>
+    <w:lsdException w:name="Medium List 2" w:uiPriority="66"/>
+    <w:lsdException w:name="Medium Grid 1" w:uiPriority="67"/>
+    <w:lsdException w:name="Medium Grid 2" w:uiPriority="68"/>
+    <w:lsdException w:name="Medium Grid 3" w:uiPriority="69"/>
+    <w:lsdException w:name="Dark List" w:uiPriority="70"/>
+    <w:lsdException w:name="Colorful Shading" w:uiPriority="71"/>
+    <w:lsdException w:name="Colorful List" w:uiPriority="72"/>
+    <w:lsdException w:name="Colorful Grid" w:uiPriority="73"/>
+    <w:lsdException w:name="Light Shading Accent 1" w:uiPriority="60"/>
+    <w:lsdException w:name="Light List Accent 1" w:uiPriority="61"/>
+    <w:lsdException w:name="Light Grid Accent 1" w:uiPriority="62"/>
+    <w:lsdException w:name="Medium Shading 1 Accent 1" w:uiPriority="63"/>
+    <w:lsdException w:name="Medium Shading 2 Accent 1" w:uiPriority="64"/>
+    <w:lsdException w:name="Medium List 1 Accent 1" w:uiPriority="65"/>
+    <w:lsdException w:name="Revision" w:semiHidden="1"/>
+    <w:lsdException w:name="List Paragraph" w:uiPriority="34" w:qFormat="1"/>
+    <w:lsdException w:name="Quote" w:uiPriority="29" w:qFormat="1"/>
+    <w:lsdException w:name="Intense Quote" w:uiPriority="30" w:qFormat="1"/>
+    <w:lsdException w:name="Medium List 2 Accent 1" w:uiPriority="66"/>
+    <w:lsdException w:name="Medium Grid 1 Accent 1" w:uiPriority="67"/>
+    <w:lsdException w:name="Medium Grid 2 Accent 1" w:uiPriority="68"/>
+    <w:lsdException w:name="Medium Grid 3 Accent 1" w:uiPriority="69"/>
+    <w:lsdException w:name="Dark List Accent 1" w:uiPriority="70"/>
+    <w:lsdException w:name="Colorful Shading Accent 1" w:uiPriority="71"/>
+    <w:lsdException w:name="Colorful List Accent 1" w:uiPriority="72"/>
+    <w:lsdException w:name="Colorful Grid Accent 1" w:uiPriority="73"/>
+    <w:lsdException w:name="Light Shading Accent 2" w:uiPriority="60"/>
+    <w:lsdException w:name="Light List Accent 2" w:uiPriority="61"/>
+    <w:lsdException w:name="Light Grid Accent 2" w:uiPriority="62"/>
+    <w:lsdException w:name="Medium Shading 1 Accent 2" w:uiPriority="63"/>
+    <w:lsdException w:name="Medium Shading 2 Accent 2" w:uiPriority="64"/>
+    <w:lsdException w:name="Medium List 1 Accent 2" w:uiPriority="65"/>
+    <w:lsdException w:name="Medium List 2 Accent 2" w:uiPriority="66"/>
+    <w:lsdException w:name="Medium Grid 1 Accent 2" w:uiPriority="67"/>
+    <w:lsdException w:name="Medium Grid 2 Accent 2" w:uiPriority="68"/>
+    <w:lsdException w:name="Medium Grid 3 Accent 2" w:uiPriority="69"/>
+    <w:lsdException w:name="Dark List Accent 2" w:uiPriority="70"/>
+    <w:lsdException w:name="Colorful Shading Accent 2" w:uiPriority="71"/>
+    <w:lsdException w:name="Colorful List Accent 2" w:uiPriority="72"/>
+    <w:lsdException w:name="Colorful Grid Accent 2" w:uiPriority="73"/>
+    <w:lsdException w:name="Light Shading Accent 3" w:uiPriority="60"/>
+    <w:lsdException w:name="Light List Accent 3" w:uiPriority="61"/>
+    <w:lsdException w:name="Light Grid Accent 3" w:uiPriority="62"/>
+    <w:lsdException w:name="Medium Shading 1 Accent 3" w:uiPriority="63"/>
+    <w:lsdException w:name="Medium Shading 2 Accent 3" w:uiPriority="64"/>
+    <w:lsdException w:name="Medium List 1 Accent 3" w:uiPriority="65"/>
+    <w:lsdException w:name="Medium List 2 Accent 3" w:uiPriority="66"/>
+    <w:lsdException w:name="Medium Grid 1 Accent 3" w:uiPriority="67"/>
+    <w:lsdException w:name="Medium Grid 2 Accent 3" w:uiPriority="68"/>
+    <w:lsdException w:name="Medium Grid 3 Accent 3" w:uiPriority="69"/>
+    <w:lsdException w:name="Dark List Accent 3" w:uiPriority="70"/>
+    <w:lsdException w:name="Colorful Shading Accent 3" w:uiPriority="71"/>
+    <w:lsdException w:name="Colorful List Accent 3" w:uiPriority="72"/>
+    <w:lsdException w:name="Colorful Grid Accent 3" w:uiPriority="73"/>
+    <w:lsdException w:name="Light Shading Accent 4" w:uiPriority="60"/>
+    <w:lsdException w:name="Light List Accent 4" w:uiPriority="61"/>
+    <w:lsdException w:name="Light Grid Accent 4" w:uiPriority="62"/>
+    <w:lsdException w:name="Medium Shading 1 Accent 4" w:uiPriority="63"/>
+    <w:lsdException w:name="Medium Shading 2 Accent 4" w:uiPriority="64"/>
+    <w:lsdException w:name="Medium List 1 Accent 4" w:uiPriority="65"/>
+    <w:lsdException w:name="Medium List 2 Accent 4" w:uiPriority="66"/>
+    <w:lsdException w:name="Medium Grid 1 Accent 4" w:uiPriority="67"/>
+    <w:lsdException w:name="Medium Grid 2 Accent 4" w:uiPriority="68"/>
+    <w:lsdException w:name="Medium Grid 3 Accent 4" w:uiPriority="69"/>
+    <w:lsdException w:name="Dark List Accent 4" w:uiPriority="70"/>
+    <w:lsdException w:name="Colorful Shading Accent 4" w:uiPriority="71"/>
+    <w:lsdException w:name="Colorful List Accent 4" w:uiPriority="72"/>
+    <w:lsdException w:name="Colorful Grid Accent 4" w:uiPriority="73"/>
+    <w:lsdException w:name="Light Shading Accent 5" w:uiPriority="60"/>
+    <w:lsdException w:name="Light List Accent 5" w:uiPriority="61"/>
+    <w:lsdException w:name="Light Grid Accent 5" w:uiPriority="62"/>
+    <w:lsdException w:name="Medium Shading 1 Accent 5" w:uiPriority="63"/>
+    <w:lsdException w:name="Medium Shading 2 Accent 5" w:uiPriority="64"/>
+    <w:lsdException w:name="Medium List 1 Accent 5" w:uiPriority="65"/>
+    <w:lsdException w:name="Medium List 2 Accent 5" w:uiPriority="66"/>
+    <w:lsdException w:name="Medium Grid 1 Accent 5" w:uiPriority="67"/>
+    <w:lsdException w:name="Medium Grid 2 Accent 5" w:uiPriority="68"/>
+    <w:lsdException w:name="Medium Grid 3 Accent 5" w:uiPriority="69"/>
+    <w:lsdException w:name="Dark List Accent 5" w:uiPriority="70"/>
+    <w:lsdException w:name="Colorful Shading Accent 5" w:uiPriority="71"/>
+    <w:lsdException w:name="Colorful List Accent 5" w:uiPriority="72"/>
+    <w:lsdException w:name="Colorful Grid Accent 5" w:uiPriority="73"/>
+    <w:lsdException w:name="Light Shading Accent 6" w:uiPriority="60"/>
+    <w:lsdException w:name="Light List Accent 6" w:uiPriority="61"/>
+    <w:lsdException w:name="Light Grid Accent 6" w:uiPriority="62"/>
+    <w:lsdException w:name="Medium Shading 1 Accent 6" w:uiPriority="63"/>
+    <w:lsdException w:name="Medium Shading 2 Accent 6" w:uiPriority="64"/>
+    <w:lsdException w:name="Medium List 1 Accent 6" w:uiPriority="65"/>
+    <w:lsdException w:name="Medium List 2 Accent 6" w:uiPriority="66"/>
+    <w:lsdException w:name="Medium Grid 1 Accent 6" w:uiPriority="67"/>
+    <w:lsdException w:name="Medium Grid 2 Accent 6" w:uiPriority="68"/>
+    <w:lsdException w:name="Medium Grid 3 Accent 6" w:uiPriority="69"/>
+    <w:lsdException w:name="Dark List Accent 6" w:uiPriority="70"/>
+    <w:lsdException w:name="Colorful Shading Accent 6" w:uiPriority="71"/>
+    <w:lsdException w:name="Colorful List Accent 6" w:uiPriority="72"/>
+    <w:lsdException w:name="Colorful Grid Accent 6" w:uiPriority="73"/>
+    <w:lsdException w:name="Subtle Emphasis" w:uiPriority="19" w:qFormat="1"/>
+    <w:lsdException w:name="Intense Emphasis" w:uiPriority="21" w:qFormat="1"/>
+    <w:lsdException w:name="Subtle Reference" w:uiPriority="31" w:qFormat="1"/>
+    <w:lsdException w:name="Intense Reference" w:uiPriority="32" w:qFormat="1"/>
+    <w:lsdException w:name="Book Title" w:uiPriority="33" w:qFormat="1"/>
+    <w:lsdException w:name="Bibliography" w:semiHidden="1" w:uiPriority="37" w:unhideWhenUsed="1"/>
+    <w:lsdException w:name="TOC Heading" w:semiHidden="1" w:uiPriority="39" w:unhideWhenUsed="1" w:qFormat="1"/>
+    <w:lsdException w:name="Plain Table 1" w:uiPriority="41"/>
+    <w:lsdException w:name="Plain Table 2" w:uiPriority="42"/>
+    <w:lsdException w:name="Plain Table 3" w:uiPriority="43"/>
+    <w:lsdException w:name="Plain Table 4" w:uiPriority="44"/>
+    <w:lsdException w:name="Plain Table 5" w:uiPriority="45"/>
+    <w:lsdException w:name="Grid Table Light" w:uiPriority="40"/>
+    <w:lsdException w:name="Grid Table 1 Light" w:uiPriority="46"/>
+    <w:lsdException w:name="Grid Table 2" w:uiPriority="47"/>
+    <w:lsdException w:name="Grid Table 3" w:uiPriority="48"/>
+    <w:lsdException w:name="Grid Table 4" w:uiPriority="49"/>
+    <w:lsdException w:name="Grid Table 5 Dark" w:uiPriority="50"/>
+    <w:lsdException w:name="Grid Table 6 Colorful" w:uiPriority="51"/>
+    <w:lsdException w:name="Grid Table 7 Colorful" w:uiPriority="52"/>
+    <w:lsdException w:name="Grid Table 1 Light Accent 1" w:uiPriority="46"/>
+    <w:lsdException w:name="Grid Table 2 Accent 1" w:uiPriority="47"/>
+    <w:lsdException w:name="Grid Table 3 Accent 1" w:uiPriority="48"/>
+    <w:lsdException w:name="Grid Table 4 Accent 1" w:uiPriority="49"/>
+    <w:lsdException w:name="Grid Table 5 Dark Accent 1" w:uiPriority="50"/>
+    <w:lsdException w:name="Grid Table 6 Colorful Accent 1" w:uiPriority="51"/>
+    <w:lsdException w:name="Grid Table 7 Colorful Accent 1" w:uiPriority="52"/>
+    <w:lsdException w:name="Grid Table 1 Light Accent 2" w:uiPriority="46"/>
+    <w:lsdException w:name="Grid Table 2 Accent 2" w:uiPriority="47"/>
+    <w:lsdException w:name="Grid Table 3 Accent 2" w:uiPriority="48"/>
+    <w:lsdException w:name="Grid Table 4 Accent 2" w:uiPriority="49"/>
+    <w:lsdException w:name="Grid Table 5 Dark Accent 2" w:uiPriority="50"/>
+    <w:lsdException w:name="Grid Table 6 Colorful Accent 2" w:uiPriority="51"/>
+    <w:lsdException w:name="Grid Table 7 Colorful Accent 2" w:uiPriority="52"/>
+    <w:lsdException w:name="Grid Table 1 Light Accent 3" w:uiPriority="46"/>
+    <w:lsdException w:name="Grid Table 2 Accent 3" w:uiPriority="47"/>
+    <w:lsdException w:name="Grid Table 3 Accent 3" w:uiPriority="48"/>
+    <w:lsdException w:name="Grid Table 4 Accent 3" w:uiPriority="49"/>
+    <w:lsdException w:name="Grid Table 5 Dark Accent 3" w:uiPriority="50"/>
+    <w:lsdException w:name="Grid Table 6 Colorful Accent 3" w:uiPriority="51"/>
+    <w:lsdException w:name="Grid Table 7 Colorful Accent 3" w:uiPriority="52"/>
+    <w:lsdException w:name="Grid Table 1 Light Accent 4" w:uiPriority="46"/>
+    <w:lsdException w:name="Grid Table 2 Accent 4" w:uiPriority="47"/>
+    <w:lsdException w:name="Grid Table 3 Accent 4" w:uiPriority="48"/>
+    <w:lsdException w:name="Grid Table 4 Accent 4" w:uiPriority="49"/>
+    <w:lsdException w:name="Grid Table 5 Dark Accent 4" w:uiPriority="50"/>
+    <w:lsdException w:name="Grid Table 6 Colorful Accent 4" w:uiPriority="51"/>
+    <w:lsdException w:name="Grid Table 7 Colorful Accent 4" w:uiPriority="52"/>
+    <w:lsdException w:name="Grid Table 1 Light Accent 5" w:uiPriority="46"/>
+    <w:lsdException w:name="Grid Table 2 Accent 5" w:uiPriority="47"/>
+    <w:lsdException w:name="Grid Table 3 Accent 5" w:uiPriority="48"/>
+    <w:lsdException w:name="Grid Table 4 Accent 5" w:uiPriority="49"/>
+    <w:lsdException w:name="Grid Table 5 Dark Accent 5" w:uiPriority="50"/>
+    <w:lsdException w:name="Grid Table 6 Colorful Accent 5" w:uiPriority="51"/>
+    <w:lsdException w:name="Grid Table 7 Colorful Accent 5" w:uiPriority="52"/>
+    <w:lsdException w:name="Grid Table 1 Light Accent 6" w:uiPriority="46"/>
+    <w:lsdException w:name="Grid Table 2 Accent 6" w:uiPriority="47"/>
+    <w:lsdException w:name="Grid Table 3 Accent 6" w:uiPriority="48"/>
+    <w:lsdException w:name="Grid Table 4 Accent 6" w:uiPriority="49"/>
+    <w:lsdException w:name="Grid Table 5 Dark Accent 6" w:uiPriority="50"/>
+    <w:lsdException w:name="Grid Table 6 Colorful Accent 6" w:uiPriority="51"/>
+    <w:lsdException w:name="Grid Table 7 Colorful Accent 6" w:uiPriority="52"/>
+    <w:lsdException w:name="List Table 1 Light" w:uiPriority="46"/>
+    <w:lsdException w:name="List Table 2" w:uiPriority="47"/>
+    <w:lsdException w:name="List Table 3" w:uiPriority="48"/>
+    <w:lsdException w:name="List Table 4" w:uiPriority="49"/>
+    <w:lsdException w:name="List Table 5 Dark" w:uiPriority="50"/>
+    <w:lsdException w:name="List Table 6 Colorful" w:uiPriority="51"/>
+    <w:lsdException w:name="List Table 7 Colorful" w:uiPriority="52"/>
+    <w:lsdException w:name="List Table 1 Light Accent 1" w:uiPriority="46"/>
+    <w:lsdException w:name="List Table 2 Accent 1" w:uiPriority="47"/>
+    <w:lsdException w:name="List Table 3 Accent 1" w:uiPriority="48"/>
+    <w:lsdException w:name="List Table 4 Accent 1" w:uiPriority="49"/>
+    <w:lsdException w:name="List Table 5 Dark Accent 1" w:uiPriority="50"/>
+    <w:lsdException w:name="List Table 6 Colorful Accent 1" w:uiPriority="51"/>
+    <w:lsdException w:name="List Table 7 Colorful Accent 1" w:uiPriority="52"/>
+    <w:lsdException w:name="List Table 1 Light Accent 2" w:uiPriority="46"/>
+    <w:lsdException w:name="List Table 2 Accent 2" w:uiPriority="47"/>
+    <w:lsdException w:name="List Table 3 Accent 2" w:uiPriority="48"/>
+    <w:lsdException w:name="List Table 4 Accent 2" w:uiPriority="49"/>
+    <w:lsdException w:name="List Table 5 Dark Accent 2" w:uiPriority="50"/>
+    <w:lsdException w:name="List Table 6 Colorful Accent 2" w:uiPriority="51"/>
+    <w:lsdException w:name="List Table 7 Colorful Accent 2" w:uiPriority="52"/>
+    <w:lsdException w:name="List Table 1 Light Accent 3" w:uiPriority="46"/>
+    <w:lsdException w:name="List Table 2 Accent 3" w:uiPriority="47"/>
+    <w:lsdException w:name="List Table 3 Accent 3" w:uiPriority="48"/>
+    <w:lsdException w:name="List Table 4 Accent 3" w:uiPriority="49"/>
+    <w:lsdException w:name="List Table 5 Dark Accent 3" w:uiPriority="50"/>
+    <w:lsdException w:name="List Table 6 Colorful Accent 3" w:uiPriority="51"/>
+    <w:lsdException w:name="List Table 7 Colorful Accent 3" w:uiPriority="52"/>
+    <w:lsdException w:name="List Table 1 Light Accent 4" w:uiPriority="46"/>
+    <w:lsdException w:name="List Table 2 Accent 4" w:uiPriority="47"/>
+    <w:lsdException w:name="List Table 3 Accent 4" w:uiPriority="48"/>
+    <w:lsdException w:name="List Table 4 Accent 4" w:uiPriority="49"/>
+    <w:lsdException w:name="List Table 5 Dark Accent 4" w:uiPriority="50"/>
+    <w:lsdException w:name="List Table 6 Colorful Accent 4" w:uiPriority="51"/>
+    <w:lsdException w:name="List Table 7 Colorful Accent 4" w:uiPriority="52"/>
+    <w:lsdException w:name="List Table 1 Light Accent 5" w:uiPriority="46"/>
+    <w:lsdException w:name="List Table 2 Accent 5" w:uiPriority="47"/>
+    <w:lsdException w:name="List Table 3 Accent 5" w:uiPriority="48"/>
+    <w:lsdException w:name="List Table 4 Accent 5" w:uiPriority="49"/>
+    <w:lsdException w:name="List Table 5 Dark Accent 5" w:uiPriority="50"/>
+    <w:lsdException w:name="List Table 6 Colorful Accent 5" w:uiPriority="51"/>
+    <w:lsdException w:name="List Table 7 Colorful Accent 5" w:uiPriority="52"/>
+    <w:lsdException w:name="List Table 1 Light Accent 6" w:uiPriority="46"/>
+    <w:lsdException w:name="List Table 2 Accent 6" w:uiPriority="47"/>
+    <w:lsdException w:name="List Table 3 Accent 6" w:uiPriority="48"/>
+    <w:lsdException w:name="List Table 4 Accent 6" w:uiPriority="49"/>
+    <w:lsdException w:name="List Table 5 Dark Accent 6" w:uiPriority="50"/>
+    <w:lsdException w:name="List Table 6 Colorful Accent 6" w:uiPriority="51"/>
+    <w:lsdException w:name="List Table 7 Colorful Accent 6" w:uiPriority="52"/>
+    <w:lsdException w:name="Mention" w:semiHidden="1" w:unhideWhenUsed="1"/>
+    <w:lsdException w:name="Smart Hyperlink" w:semiHidden="1" w:unhideWhenUsed="1"/>
+    <w:lsdException w:name="Hashtag" w:semiHidden="1" w:unhideWhenUsed="1"/>
+    <w:lsdException w:name="Unresolved Mention" w:semiHidden="1" w:unhideWhenUsed="1"/>
+    <w:lsdException w:name="Smart Link" w:semiHidden="1" w:unhideWhenUsed="1"/>
   </w:latentStyles>
   <w:style w:type="paragraph" w:default="1" w:styleId="Normale">
     <w:name w:val="Normal"/>
@@ -2380,7 +3671,7 @@
   <a:extraClrSchemeLst/>
   <a:extLst>
     <a:ext uri="{05A4C25C-085E-4340-85A3-A5531E510DB2}">
-      <thm15:themeFamily xmlns:thm15="http://schemas.microsoft.com/office/thememl/2012/main" xmlns="" name="Office Theme" id="{62F939B6-93AF-4DB8-9C6B-D6C7DFDC589F}" vid="{4A3C46E8-61CC-4603-A589-7422A47A8E4A}"/>
+      <thm15:themeFamily xmlns:thm15="http://schemas.microsoft.com/office/thememl/2012/main" name="Office Theme" id="{62F939B6-93AF-4DB8-9C6B-D6C7DFDC589F}" vid="{4A3C46E8-61CC-4603-A589-7422A47A8E4A}"/>
     </a:ext>
   </a:extLst>
 </a:theme>

</xml_diff>